<commit_message>
Stats might be done
</commit_message>
<xml_diff>
--- a/overall_scores.docx
+++ b/overall_scores.docx
@@ -11,12 +11,17 @@
         <w:tblLook w:val="0420" w:firstRow="1" w:lastRow="0" w:firstColumn="0" w:lastColumn="0" w:noHBand="0" w:noVBand="1"/>
       </w:tblPr>
       <w:tblGrid>
-        <w:gridCol w:w="1530"/>
-        <w:gridCol w:w="2070"/>
-        <w:gridCol w:w="2430"/>
+        <w:gridCol w:w="2250"/>
+        <w:gridCol w:w="1260"/>
+        <w:gridCol w:w="2520"/>
+        <w:gridCol w:w="20"/>
+        <w:gridCol w:w="1330"/>
       </w:tblGrid>
       <w:tr>
         <w:trPr>
+          <w:gridAfter w:val="2"/>
+          <w:wAfter w:w="1350" w:type="dxa"/>
+          <w:trHeight w:val="1692"/>
           <w:tblHeader/>
           <w:jc w:val="center"/>
         </w:trPr>
@@ -49,7 +54,124 @@
               <w:spacing w:before="100" w:after="100"/>
               <w:ind w:left="100" w:right="100"/>
               <w:rPr>
-                <w:rFonts w:asciiTheme="majorHAnsi" w:eastAsia="Arial" w:hAnsiTheme="majorHAnsi" w:cstheme="majorHAnsi"/>
+                <w:rFonts w:ascii="Calibri" w:eastAsia="Arial" w:hAnsi="Calibri" w:cs="Calibri"/>
+                <w:b/>
+                <w:color w:val="000000"/>
+                <w:sz w:val="20"/>
+                <w:szCs w:val="20"/>
+              </w:rPr>
+            </w:pPr>
+            <w:r>
+              <w:rPr>
+                <w:rFonts w:ascii="Calibri" w:eastAsia="Arial" w:hAnsi="Calibri" w:cs="Calibri"/>
+                <w:b/>
+                <w:color w:val="000000"/>
+                <w:sz w:val="20"/>
+                <w:szCs w:val="20"/>
+              </w:rPr>
+              <w:t>Table 3.</w:t>
+            </w:r>
+            <w:r>
+              <w:rPr>
+                <w:rFonts w:ascii="Calibri" w:eastAsia="Arial" w:hAnsi="Calibri" w:cs="Calibri"/>
+                <w:bCs/>
+                <w:color w:val="000000"/>
+                <w:sz w:val="20"/>
+                <w:szCs w:val="20"/>
+              </w:rPr>
+              <w:t xml:space="preserve"> </w:t>
+            </w:r>
+            <w:r>
+              <w:rPr>
+                <w:rFonts w:ascii="Calibri" w:eastAsia="Arial" w:hAnsi="Calibri" w:cs="Calibri"/>
+                <w:b/>
+                <w:color w:val="000000"/>
+                <w:sz w:val="20"/>
+                <w:szCs w:val="20"/>
+              </w:rPr>
+              <w:t>Average QBS scores by treatment and crop.</w:t>
+            </w:r>
+          </w:p>
+          <w:p>
+            <w:pPr>
+              <w:pBdr>
+                <w:top w:val="none" w:sz="0" w:space="0" w:color="000000"/>
+                <w:left w:val="none" w:sz="0" w:space="0" w:color="000000"/>
+                <w:bottom w:val="none" w:sz="0" w:space="0" w:color="000000"/>
+                <w:right w:val="none" w:sz="0" w:space="0" w:color="000000"/>
+              </w:pBdr>
+              <w:spacing w:before="100" w:after="100"/>
+              <w:ind w:left="100" w:right="100"/>
+              <w:rPr>
+                <w:rFonts w:ascii="Calibri" w:eastAsia="Arial" w:hAnsi="Calibri" w:cs="Calibri"/>
+                <w:bCs/>
+                <w:color w:val="000000"/>
+                <w:sz w:val="20"/>
+                <w:szCs w:val="20"/>
+              </w:rPr>
+            </w:pPr>
+            <w:r>
+              <w:rPr>
+                <w:rFonts w:ascii="Calibri" w:eastAsia="Arial" w:hAnsi="Calibri" w:cs="Calibri"/>
+                <w:bCs/>
+                <w:color w:val="000000"/>
+                <w:sz w:val="20"/>
+                <w:szCs w:val="20"/>
+              </w:rPr>
+              <w:t>Recorded no differences in scores by treatment or by crop.</w:t>
+            </w:r>
+          </w:p>
+          <w:p>
+            <w:pPr>
+              <w:pBdr>
+                <w:top w:val="none" w:sz="0" w:space="0" w:color="000000"/>
+                <w:left w:val="none" w:sz="0" w:space="0" w:color="000000"/>
+                <w:bottom w:val="none" w:sz="0" w:space="0" w:color="000000"/>
+                <w:right w:val="none" w:sz="0" w:space="0" w:color="000000"/>
+              </w:pBdr>
+              <w:spacing w:before="100" w:after="100"/>
+              <w:ind w:left="100" w:right="100"/>
+              <w:rPr>
+                <w:rFonts w:ascii="Calibri" w:eastAsia="Arial" w:hAnsi="Calibri" w:cs="Calibri"/>
+                <w:bCs/>
+                <w:color w:val="000000"/>
+                <w:sz w:val="20"/>
+                <w:szCs w:val="20"/>
+              </w:rPr>
+            </w:pPr>
+            <w:r>
+              <w:rPr>
+                <w:rFonts w:ascii="Calibri" w:eastAsia="Arial" w:hAnsi="Calibri" w:cs="Calibri"/>
+                <w:b/>
+                <w:color w:val="000000"/>
+                <w:sz w:val="20"/>
+                <w:szCs w:val="20"/>
+              </w:rPr>
+              <w:t xml:space="preserve">DPP: </w:t>
+            </w:r>
+            <w:r>
+              <w:rPr>
+                <w:rFonts w:ascii="Calibri" w:eastAsia="Arial" w:hAnsi="Calibri" w:cs="Calibri"/>
+                <w:bCs/>
+                <w:color w:val="000000"/>
+                <w:sz w:val="20"/>
+                <w:szCs w:val="20"/>
+              </w:rPr>
+              <w:t>Days pre-plant termination</w:t>
+            </w:r>
+          </w:p>
+          <w:p>
+            <w:pPr>
+              <w:pBdr>
+                <w:top w:val="none" w:sz="0" w:space="0" w:color="000000"/>
+                <w:left w:val="none" w:sz="0" w:space="0" w:color="000000"/>
+                <w:bottom w:val="none" w:sz="0" w:space="0" w:color="000000"/>
+                <w:right w:val="none" w:sz="0" w:space="0" w:color="000000"/>
+              </w:pBdr>
+              <w:spacing w:before="100" w:after="100"/>
+              <w:ind w:left="100" w:right="100"/>
+              <w:rPr>
+                <w:rFonts w:ascii="Arial" w:eastAsia="Arial" w:hAnsi="Arial" w:cs="Arial"/>
                 <w:b/>
                 <w:color w:val="000000"/>
                 <w:sz w:val="22"/>
@@ -58,35 +180,57 @@
             </w:pPr>
             <w:r>
               <w:rPr>
-                <w:rFonts w:asciiTheme="majorHAnsi" w:eastAsia="Arial" w:hAnsiTheme="majorHAnsi" w:cstheme="majorHAnsi"/>
+                <w:rFonts w:ascii="Calibri" w:eastAsia="Arial" w:hAnsi="Calibri" w:cs="Calibri"/>
                 <w:b/>
                 <w:color w:val="000000"/>
-                <w:sz w:val="22"/>
-                <w:szCs w:val="22"/>
-              </w:rPr>
-              <w:t xml:space="preserve">Table X. </w:t>
-            </w:r>
-            <w:r>
-              <w:rPr>
-                <w:rFonts w:asciiTheme="majorHAnsi" w:eastAsia="Arial" w:hAnsiTheme="majorHAnsi" w:cstheme="majorHAnsi"/>
+                <w:sz w:val="20"/>
+                <w:szCs w:val="20"/>
+              </w:rPr>
+              <w:t>DAP:</w:t>
+            </w:r>
+            <w:r>
+              <w:rPr>
+                <w:rFonts w:ascii="Calibri" w:eastAsia="Arial" w:hAnsi="Calibri" w:cs="Calibri"/>
                 <w:bCs/>
                 <w:color w:val="000000"/>
-                <w:sz w:val="22"/>
-                <w:szCs w:val="22"/>
-              </w:rPr>
-              <w:t>Average QBS scores by treatment and crop. Recorded no differences in scores by treatment or by crop.</w:t>
+                <w:sz w:val="20"/>
+                <w:szCs w:val="20"/>
+              </w:rPr>
+              <w:t xml:space="preserve"> </w:t>
+            </w:r>
+            <w:r>
+              <w:rPr>
+                <w:rFonts w:ascii="Calibri" w:eastAsia="Arial" w:hAnsi="Calibri" w:cs="Calibri"/>
+                <w:b/>
+                <w:color w:val="000000"/>
+                <w:sz w:val="20"/>
+                <w:szCs w:val="20"/>
+              </w:rPr>
+              <w:t xml:space="preserve"> </w:t>
+            </w:r>
+            <w:r>
+              <w:rPr>
+                <w:rFonts w:ascii="Calibri" w:eastAsia="Arial" w:hAnsi="Calibri" w:cs="Calibri"/>
+                <w:bCs/>
+                <w:color w:val="000000"/>
+                <w:sz w:val="20"/>
+                <w:szCs w:val="20"/>
+              </w:rPr>
+              <w:t>Days post-plant termination</w:t>
             </w:r>
           </w:p>
         </w:tc>
       </w:tr>
       <w:tr>
         <w:trPr>
+          <w:gridAfter w:val="2"/>
+          <w:wAfter w:w="1350" w:type="dxa"/>
           <w:tblHeader/>
           <w:jc w:val="center"/>
         </w:trPr>
         <w:tc>
           <w:tcPr>
-            <w:tcW w:w="1530" w:type="dxa"/>
+            <w:tcW w:w="2250" w:type="dxa"/>
             <w:tcBorders>
               <w:top w:val="none" w:sz="0" w:space="0" w:color="000000"/>
               <w:left w:val="none" w:sz="0" w:space="0" w:color="000000"/>
@@ -114,16 +258,20 @@
               <w:ind w:left="100" w:right="100"/>
               <w:jc w:val="center"/>
               <w:rPr>
-                <w:rFonts w:ascii="Calibri Light" w:hAnsi="Calibri Light" w:cs="Calibri Light"/>
-              </w:rPr>
-            </w:pPr>
-            <w:r>
-              <w:rPr>
                 <w:rFonts w:ascii="Calibri Light" w:eastAsia="Arial" w:hAnsi="Calibri Light" w:cs="Calibri Light"/>
                 <w:b/>
                 <w:color w:val="000000"/>
-                <w:sz w:val="22"/>
-                <w:szCs w:val="22"/>
+                <w:sz w:val="20"/>
+                <w:szCs w:val="20"/>
+              </w:rPr>
+            </w:pPr>
+            <w:r>
+              <w:rPr>
+                <w:rFonts w:ascii="Calibri Light" w:eastAsia="Arial" w:hAnsi="Calibri Light" w:cs="Calibri Light"/>
+                <w:b/>
+                <w:color w:val="000000"/>
+                <w:sz w:val="20"/>
+                <w:szCs w:val="20"/>
               </w:rPr>
               <w:t>Treatment</w:t>
             </w:r>
@@ -131,7 +279,7 @@
         </w:tc>
         <w:tc>
           <w:tcPr>
-            <w:tcW w:w="2070" w:type="dxa"/>
+            <w:tcW w:w="1260" w:type="dxa"/>
             <w:tcBorders>
               <w:top w:val="none" w:sz="0" w:space="0" w:color="000000"/>
               <w:left w:val="none" w:sz="0" w:space="0" w:color="000000"/>
@@ -159,16 +307,20 @@
               <w:ind w:left="100" w:right="100"/>
               <w:jc w:val="center"/>
               <w:rPr>
-                <w:rFonts w:ascii="Calibri Light" w:hAnsi="Calibri Light" w:cs="Calibri Light"/>
-              </w:rPr>
-            </w:pPr>
-            <w:r>
-              <w:rPr>
                 <w:rFonts w:ascii="Calibri Light" w:eastAsia="Arial" w:hAnsi="Calibri Light" w:cs="Calibri Light"/>
                 <w:b/>
                 <w:color w:val="000000"/>
-                <w:sz w:val="22"/>
-                <w:szCs w:val="22"/>
+                <w:sz w:val="20"/>
+                <w:szCs w:val="20"/>
+              </w:rPr>
+            </w:pPr>
+            <w:r>
+              <w:rPr>
+                <w:rFonts w:ascii="Calibri Light" w:eastAsia="Arial" w:hAnsi="Calibri Light" w:cs="Calibri Light"/>
+                <w:b/>
+                <w:color w:val="000000"/>
+                <w:sz w:val="20"/>
+                <w:szCs w:val="20"/>
               </w:rPr>
               <w:t>Crop</w:t>
             </w:r>
@@ -176,7 +328,7 @@
         </w:tc>
         <w:tc>
           <w:tcPr>
-            <w:tcW w:w="2430" w:type="dxa"/>
+            <w:tcW w:w="2520" w:type="dxa"/>
             <w:tcBorders>
               <w:top w:val="none" w:sz="0" w:space="0" w:color="000000"/>
               <w:left w:val="none" w:sz="0" w:space="0" w:color="000000"/>
@@ -204,16 +356,20 @@
               <w:ind w:left="100" w:right="100"/>
               <w:jc w:val="center"/>
               <w:rPr>
-                <w:rFonts w:asciiTheme="majorHAnsi" w:hAnsiTheme="majorHAnsi" w:cstheme="majorHAnsi"/>
-              </w:rPr>
-            </w:pPr>
-            <w:r>
-              <w:rPr>
-                <w:rFonts w:asciiTheme="majorHAnsi" w:eastAsia="Arial" w:hAnsiTheme="majorHAnsi" w:cstheme="majorHAnsi"/>
+                <w:rFonts w:ascii="Calibri Light" w:eastAsia="Arial" w:hAnsi="Calibri Light" w:cs="Calibri Light"/>
                 <w:b/>
                 <w:color w:val="000000"/>
-                <w:sz w:val="22"/>
-                <w:szCs w:val="22"/>
+                <w:sz w:val="20"/>
+                <w:szCs w:val="20"/>
+              </w:rPr>
+            </w:pPr>
+            <w:r>
+              <w:rPr>
+                <w:rFonts w:ascii="Calibri Light" w:eastAsia="Arial" w:hAnsi="Calibri Light" w:cs="Calibri Light"/>
+                <w:b/>
+                <w:color w:val="000000"/>
+                <w:sz w:val="20"/>
+                <w:szCs w:val="20"/>
               </w:rPr>
               <w:t>Mean ± Standard error</w:t>
             </w:r>
@@ -222,11 +378,706 @@
       </w:tr>
       <w:tr>
         <w:trPr>
+          <w:gridAfter w:val="2"/>
+          <w:wAfter w:w="1350" w:type="dxa"/>
+          <w:tblHeader/>
           <w:jc w:val="center"/>
         </w:trPr>
         <w:tc>
           <w:tcPr>
-            <w:tcW w:w="1530" w:type="dxa"/>
+            <w:tcW w:w="2250" w:type="dxa"/>
+            <w:tcBorders>
+              <w:top w:val="none" w:sz="0" w:space="0" w:color="000000"/>
+              <w:left w:val="none" w:sz="0" w:space="0" w:color="000000"/>
+              <w:bottom w:val="none" w:sz="0" w:space="0" w:color="000000"/>
+              <w:right w:val="none" w:sz="0" w:space="0" w:color="000000"/>
+            </w:tcBorders>
+            <w:shd w:val="clear" w:color="auto" w:fill="F2F2F2" w:themeFill="background1" w:themeFillShade="F2"/>
+            <w:tcMar>
+              <w:top w:w="0" w:type="dxa"/>
+              <w:left w:w="0" w:type="dxa"/>
+              <w:bottom w:w="0" w:type="dxa"/>
+              <w:right w:w="0" w:type="dxa"/>
+            </w:tcMar>
+            <w:vAlign w:val="center"/>
+          </w:tcPr>
+          <w:p>
+            <w:pPr>
+              <w:pBdr>
+                <w:top w:val="none" w:sz="0" w:space="0" w:color="000000"/>
+                <w:left w:val="none" w:sz="0" w:space="0" w:color="000000"/>
+                <w:bottom w:val="none" w:sz="0" w:space="0" w:color="000000"/>
+                <w:right w:val="none" w:sz="0" w:space="0" w:color="000000"/>
+              </w:pBdr>
+              <w:spacing w:before="100" w:after="100"/>
+              <w:ind w:left="100" w:right="100"/>
+              <w:jc w:val="center"/>
+              <w:rPr>
+                <w:rFonts w:ascii="Calibri Light" w:eastAsia="Arial" w:hAnsi="Calibri Light" w:cs="Calibri Light"/>
+                <w:b/>
+                <w:color w:val="000000"/>
+                <w:sz w:val="20"/>
+                <w:szCs w:val="20"/>
+              </w:rPr>
+            </w:pPr>
+            <w:r>
+              <w:rPr>
+                <w:rFonts w:ascii="Calibri Light" w:eastAsia="Arial" w:hAnsi="Calibri Light" w:cs="Calibri Light"/>
+                <w:color w:val="000000"/>
+                <w:sz w:val="20"/>
+                <w:szCs w:val="20"/>
+              </w:rPr>
+              <w:t>No CC</w:t>
+            </w:r>
+          </w:p>
+        </w:tc>
+        <w:tc>
+          <w:tcPr>
+            <w:tcW w:w="1260" w:type="dxa"/>
+            <w:tcBorders>
+              <w:top w:val="none" w:sz="0" w:space="0" w:color="000000"/>
+              <w:left w:val="none" w:sz="0" w:space="0" w:color="000000"/>
+              <w:bottom w:val="none" w:sz="0" w:space="0" w:color="000000"/>
+              <w:right w:val="none" w:sz="0" w:space="0" w:color="000000"/>
+            </w:tcBorders>
+            <w:shd w:val="clear" w:color="auto" w:fill="F2F2F2" w:themeFill="background1" w:themeFillShade="F2"/>
+            <w:tcMar>
+              <w:top w:w="0" w:type="dxa"/>
+              <w:left w:w="0" w:type="dxa"/>
+              <w:bottom w:w="0" w:type="dxa"/>
+              <w:right w:w="0" w:type="dxa"/>
+            </w:tcMar>
+            <w:vAlign w:val="center"/>
+          </w:tcPr>
+          <w:p>
+            <w:pPr>
+              <w:pBdr>
+                <w:top w:val="none" w:sz="0" w:space="0" w:color="000000"/>
+                <w:left w:val="none" w:sz="0" w:space="0" w:color="000000"/>
+                <w:bottom w:val="none" w:sz="0" w:space="0" w:color="000000"/>
+                <w:right w:val="none" w:sz="0" w:space="0" w:color="000000"/>
+              </w:pBdr>
+              <w:spacing w:before="100" w:after="100"/>
+              <w:ind w:left="100" w:right="100"/>
+              <w:jc w:val="center"/>
+              <w:rPr>
+                <w:rFonts w:ascii="Calibri Light" w:eastAsia="Arial" w:hAnsi="Calibri Light" w:cs="Calibri Light"/>
+                <w:b/>
+                <w:color w:val="000000"/>
+                <w:sz w:val="20"/>
+                <w:szCs w:val="20"/>
+              </w:rPr>
+            </w:pPr>
+            <w:r>
+              <w:rPr>
+                <w:rFonts w:ascii="Calibri Light" w:eastAsia="Arial" w:hAnsi="Calibri Light" w:cs="Calibri Light"/>
+                <w:color w:val="000000"/>
+                <w:sz w:val="20"/>
+                <w:szCs w:val="20"/>
+              </w:rPr>
+              <w:t>Soybean</w:t>
+            </w:r>
+          </w:p>
+        </w:tc>
+        <w:tc>
+          <w:tcPr>
+            <w:tcW w:w="2520" w:type="dxa"/>
+            <w:tcBorders>
+              <w:top w:val="none" w:sz="0" w:space="0" w:color="000000"/>
+              <w:left w:val="none" w:sz="0" w:space="0" w:color="000000"/>
+              <w:bottom w:val="none" w:sz="0" w:space="0" w:color="000000"/>
+              <w:right w:val="none" w:sz="0" w:space="0" w:color="000000"/>
+            </w:tcBorders>
+            <w:shd w:val="clear" w:color="auto" w:fill="F2F2F2" w:themeFill="background1" w:themeFillShade="F2"/>
+            <w:tcMar>
+              <w:top w:w="0" w:type="dxa"/>
+              <w:left w:w="0" w:type="dxa"/>
+              <w:bottom w:w="0" w:type="dxa"/>
+              <w:right w:w="0" w:type="dxa"/>
+            </w:tcMar>
+            <w:vAlign w:val="center"/>
+          </w:tcPr>
+          <w:p>
+            <w:pPr>
+              <w:pBdr>
+                <w:top w:val="none" w:sz="0" w:space="0" w:color="000000"/>
+                <w:left w:val="none" w:sz="0" w:space="0" w:color="000000"/>
+                <w:bottom w:val="none" w:sz="0" w:space="0" w:color="000000"/>
+                <w:right w:val="none" w:sz="0" w:space="0" w:color="000000"/>
+              </w:pBdr>
+              <w:spacing w:before="100" w:after="100"/>
+              <w:ind w:left="100" w:right="100"/>
+              <w:jc w:val="center"/>
+              <w:rPr>
+                <w:rFonts w:ascii="Calibri Light" w:eastAsia="Arial" w:hAnsi="Calibri Light" w:cs="Calibri Light"/>
+                <w:b/>
+                <w:color w:val="000000"/>
+                <w:sz w:val="20"/>
+                <w:szCs w:val="20"/>
+              </w:rPr>
+            </w:pPr>
+            <w:r>
+              <w:rPr>
+                <w:rFonts w:ascii="Calibri Light" w:eastAsia="Arial" w:hAnsi="Calibri Light" w:cs="Calibri Light"/>
+                <w:color w:val="000000"/>
+                <w:sz w:val="20"/>
+                <w:szCs w:val="20"/>
+              </w:rPr>
+              <w:t>51</w:t>
+            </w:r>
+            <w:r>
+              <w:rPr>
+                <w:rFonts w:ascii="Calibri Light" w:eastAsia="Arial" w:hAnsi="Calibri Light" w:cs="Calibri Light"/>
+                <w:color w:val="000000"/>
+                <w:sz w:val="20"/>
+                <w:szCs w:val="20"/>
+              </w:rPr>
+              <w:t xml:space="preserve"> ± 5.4</w:t>
+            </w:r>
+          </w:p>
+        </w:tc>
+      </w:tr>
+      <w:tr>
+        <w:trPr>
+          <w:gridAfter w:val="2"/>
+          <w:wAfter w:w="1350" w:type="dxa"/>
+          <w:tblHeader/>
+          <w:jc w:val="center"/>
+        </w:trPr>
+        <w:tc>
+          <w:tcPr>
+            <w:tcW w:w="2250" w:type="dxa"/>
+            <w:tcBorders>
+              <w:top w:val="none" w:sz="0" w:space="0" w:color="000000"/>
+              <w:left w:val="none" w:sz="0" w:space="0" w:color="000000"/>
+              <w:bottom w:val="none" w:sz="0" w:space="0" w:color="000000"/>
+              <w:right w:val="none" w:sz="0" w:space="0" w:color="000000"/>
+            </w:tcBorders>
+            <w:shd w:val="clear" w:color="auto" w:fill="FFFFFF"/>
+            <w:tcMar>
+              <w:top w:w="0" w:type="dxa"/>
+              <w:left w:w="0" w:type="dxa"/>
+              <w:bottom w:w="0" w:type="dxa"/>
+              <w:right w:w="0" w:type="dxa"/>
+            </w:tcMar>
+            <w:vAlign w:val="center"/>
+          </w:tcPr>
+          <w:p>
+            <w:pPr>
+              <w:pBdr>
+                <w:top w:val="none" w:sz="0" w:space="0" w:color="000000"/>
+                <w:left w:val="none" w:sz="0" w:space="0" w:color="000000"/>
+                <w:bottom w:val="none" w:sz="0" w:space="0" w:color="000000"/>
+                <w:right w:val="none" w:sz="0" w:space="0" w:color="000000"/>
+              </w:pBdr>
+              <w:spacing w:before="100" w:after="100"/>
+              <w:ind w:left="100" w:right="100"/>
+              <w:jc w:val="center"/>
+              <w:rPr>
+                <w:rFonts w:ascii="Calibri Light" w:eastAsia="Arial" w:hAnsi="Calibri Light" w:cs="Calibri Light"/>
+                <w:b/>
+                <w:color w:val="000000"/>
+                <w:sz w:val="20"/>
+                <w:szCs w:val="20"/>
+              </w:rPr>
+            </w:pPr>
+            <w:r>
+              <w:rPr>
+                <w:rFonts w:ascii="Calibri Light" w:eastAsia="Arial" w:hAnsi="Calibri Light" w:cs="Calibri Light"/>
+                <w:color w:val="000000"/>
+                <w:sz w:val="20"/>
+                <w:szCs w:val="20"/>
+              </w:rPr>
+              <w:t>No CC</w:t>
+            </w:r>
+          </w:p>
+        </w:tc>
+        <w:tc>
+          <w:tcPr>
+            <w:tcW w:w="1260" w:type="dxa"/>
+            <w:tcBorders>
+              <w:top w:val="none" w:sz="0" w:space="0" w:color="000000"/>
+              <w:left w:val="none" w:sz="0" w:space="0" w:color="000000"/>
+              <w:bottom w:val="none" w:sz="0" w:space="0" w:color="000000"/>
+              <w:right w:val="none" w:sz="0" w:space="0" w:color="000000"/>
+            </w:tcBorders>
+            <w:shd w:val="clear" w:color="auto" w:fill="FFFFFF"/>
+            <w:tcMar>
+              <w:top w:w="0" w:type="dxa"/>
+              <w:left w:w="0" w:type="dxa"/>
+              <w:bottom w:w="0" w:type="dxa"/>
+              <w:right w:w="0" w:type="dxa"/>
+            </w:tcMar>
+            <w:vAlign w:val="center"/>
+          </w:tcPr>
+          <w:p>
+            <w:pPr>
+              <w:pBdr>
+                <w:top w:val="none" w:sz="0" w:space="0" w:color="000000"/>
+                <w:left w:val="none" w:sz="0" w:space="0" w:color="000000"/>
+                <w:bottom w:val="none" w:sz="0" w:space="0" w:color="000000"/>
+                <w:right w:val="none" w:sz="0" w:space="0" w:color="000000"/>
+              </w:pBdr>
+              <w:spacing w:before="100" w:after="100"/>
+              <w:ind w:left="100" w:right="100"/>
+              <w:jc w:val="center"/>
+              <w:rPr>
+                <w:rFonts w:ascii="Calibri Light" w:eastAsia="Arial" w:hAnsi="Calibri Light" w:cs="Calibri Light"/>
+                <w:b/>
+                <w:color w:val="000000"/>
+                <w:sz w:val="20"/>
+                <w:szCs w:val="20"/>
+              </w:rPr>
+            </w:pPr>
+            <w:r>
+              <w:rPr>
+                <w:rFonts w:ascii="Calibri Light" w:eastAsia="Arial" w:hAnsi="Calibri Light" w:cs="Calibri Light"/>
+                <w:color w:val="000000"/>
+                <w:sz w:val="20"/>
+                <w:szCs w:val="20"/>
+              </w:rPr>
+              <w:t>Corn</w:t>
+            </w:r>
+          </w:p>
+        </w:tc>
+        <w:tc>
+          <w:tcPr>
+            <w:tcW w:w="2520" w:type="dxa"/>
+            <w:tcBorders>
+              <w:top w:val="none" w:sz="0" w:space="0" w:color="000000"/>
+              <w:left w:val="none" w:sz="0" w:space="0" w:color="000000"/>
+              <w:bottom w:val="none" w:sz="0" w:space="0" w:color="000000"/>
+              <w:right w:val="none" w:sz="0" w:space="0" w:color="000000"/>
+            </w:tcBorders>
+            <w:shd w:val="clear" w:color="auto" w:fill="FFFFFF"/>
+            <w:tcMar>
+              <w:top w:w="0" w:type="dxa"/>
+              <w:left w:w="0" w:type="dxa"/>
+              <w:bottom w:w="0" w:type="dxa"/>
+              <w:right w:w="0" w:type="dxa"/>
+            </w:tcMar>
+            <w:vAlign w:val="center"/>
+          </w:tcPr>
+          <w:p>
+            <w:pPr>
+              <w:pBdr>
+                <w:top w:val="none" w:sz="0" w:space="0" w:color="000000"/>
+                <w:left w:val="none" w:sz="0" w:space="0" w:color="000000"/>
+                <w:bottom w:val="none" w:sz="0" w:space="0" w:color="000000"/>
+                <w:right w:val="none" w:sz="0" w:space="0" w:color="000000"/>
+              </w:pBdr>
+              <w:spacing w:before="100" w:after="100"/>
+              <w:ind w:left="100" w:right="100"/>
+              <w:jc w:val="center"/>
+              <w:rPr>
+                <w:rFonts w:ascii="Calibri Light" w:eastAsia="Arial" w:hAnsi="Calibri Light" w:cs="Calibri Light"/>
+                <w:b/>
+                <w:color w:val="000000"/>
+                <w:sz w:val="20"/>
+                <w:szCs w:val="20"/>
+              </w:rPr>
+            </w:pPr>
+            <w:r>
+              <w:rPr>
+                <w:rFonts w:ascii="Calibri Light" w:eastAsia="Arial" w:hAnsi="Calibri Light" w:cs="Calibri Light"/>
+                <w:color w:val="000000"/>
+                <w:sz w:val="20"/>
+                <w:szCs w:val="20"/>
+              </w:rPr>
+              <w:t>44.6</w:t>
+            </w:r>
+            <w:r>
+              <w:rPr>
+                <w:rFonts w:ascii="Calibri Light" w:eastAsia="Arial" w:hAnsi="Calibri Light" w:cs="Calibri Light"/>
+                <w:color w:val="000000"/>
+                <w:sz w:val="20"/>
+                <w:szCs w:val="20"/>
+              </w:rPr>
+              <w:t xml:space="preserve"> </w:t>
+            </w:r>
+            <w:r>
+              <w:rPr>
+                <w:rFonts w:ascii="Calibri Light" w:eastAsia="Arial" w:hAnsi="Calibri Light" w:cs="Calibri Light"/>
+                <w:color w:val="000000"/>
+                <w:sz w:val="20"/>
+                <w:szCs w:val="20"/>
+              </w:rPr>
+              <w:t>±</w:t>
+            </w:r>
+            <w:r>
+              <w:rPr>
+                <w:rFonts w:ascii="Calibri Light" w:eastAsia="Arial" w:hAnsi="Calibri Light" w:cs="Calibri Light"/>
+                <w:color w:val="000000"/>
+                <w:sz w:val="20"/>
+                <w:szCs w:val="20"/>
+              </w:rPr>
+              <w:t xml:space="preserve"> 4.1</w:t>
+            </w:r>
+          </w:p>
+        </w:tc>
+      </w:tr>
+      <w:tr>
+        <w:trPr>
+          <w:gridAfter w:val="2"/>
+          <w:wAfter w:w="1350" w:type="dxa"/>
+          <w:tblHeader/>
+          <w:jc w:val="center"/>
+        </w:trPr>
+        <w:tc>
+          <w:tcPr>
+            <w:tcW w:w="2250" w:type="dxa"/>
+            <w:tcBorders>
+              <w:top w:val="none" w:sz="0" w:space="0" w:color="000000"/>
+              <w:left w:val="none" w:sz="0" w:space="0" w:color="000000"/>
+              <w:bottom w:val="none" w:sz="0" w:space="0" w:color="000000"/>
+              <w:right w:val="none" w:sz="0" w:space="0" w:color="000000"/>
+            </w:tcBorders>
+            <w:shd w:val="clear" w:color="auto" w:fill="F2F2F2" w:themeFill="background1" w:themeFillShade="F2"/>
+            <w:tcMar>
+              <w:top w:w="0" w:type="dxa"/>
+              <w:left w:w="0" w:type="dxa"/>
+              <w:bottom w:w="0" w:type="dxa"/>
+              <w:right w:w="0" w:type="dxa"/>
+            </w:tcMar>
+            <w:vAlign w:val="center"/>
+          </w:tcPr>
+          <w:p>
+            <w:pPr>
+              <w:pBdr>
+                <w:top w:val="none" w:sz="0" w:space="0" w:color="000000"/>
+                <w:left w:val="none" w:sz="0" w:space="0" w:color="000000"/>
+                <w:bottom w:val="none" w:sz="0" w:space="0" w:color="000000"/>
+                <w:right w:val="none" w:sz="0" w:space="0" w:color="000000"/>
+              </w:pBdr>
+              <w:spacing w:before="100" w:after="100"/>
+              <w:ind w:left="100" w:right="100"/>
+              <w:jc w:val="center"/>
+              <w:rPr>
+                <w:rFonts w:ascii="Calibri Light" w:eastAsia="Arial" w:hAnsi="Calibri Light" w:cs="Calibri Light"/>
+                <w:color w:val="000000"/>
+                <w:sz w:val="20"/>
+                <w:szCs w:val="20"/>
+              </w:rPr>
+            </w:pPr>
+            <w:r>
+              <w:rPr>
+                <w:rFonts w:ascii="Calibri Light" w:eastAsia="Arial" w:hAnsi="Calibri Light" w:cs="Calibri Light"/>
+                <w:color w:val="000000"/>
+                <w:sz w:val="20"/>
+                <w:szCs w:val="20"/>
+              </w:rPr>
+              <w:t>14-28 DPP</w:t>
+            </w:r>
+          </w:p>
+        </w:tc>
+        <w:tc>
+          <w:tcPr>
+            <w:tcW w:w="1260" w:type="dxa"/>
+            <w:tcBorders>
+              <w:top w:val="none" w:sz="0" w:space="0" w:color="000000"/>
+              <w:left w:val="none" w:sz="0" w:space="0" w:color="000000"/>
+              <w:bottom w:val="none" w:sz="0" w:space="0" w:color="000000"/>
+              <w:right w:val="none" w:sz="0" w:space="0" w:color="000000"/>
+            </w:tcBorders>
+            <w:shd w:val="clear" w:color="auto" w:fill="F2F2F2" w:themeFill="background1" w:themeFillShade="F2"/>
+            <w:tcMar>
+              <w:top w:w="0" w:type="dxa"/>
+              <w:left w:w="0" w:type="dxa"/>
+              <w:bottom w:w="0" w:type="dxa"/>
+              <w:right w:w="0" w:type="dxa"/>
+            </w:tcMar>
+            <w:vAlign w:val="center"/>
+          </w:tcPr>
+          <w:p>
+            <w:pPr>
+              <w:pBdr>
+                <w:top w:val="none" w:sz="0" w:space="0" w:color="000000"/>
+                <w:left w:val="none" w:sz="0" w:space="0" w:color="000000"/>
+                <w:bottom w:val="none" w:sz="0" w:space="0" w:color="000000"/>
+                <w:right w:val="none" w:sz="0" w:space="0" w:color="000000"/>
+              </w:pBdr>
+              <w:spacing w:before="100" w:after="100"/>
+              <w:ind w:left="100" w:right="100"/>
+              <w:jc w:val="center"/>
+              <w:rPr>
+                <w:rFonts w:ascii="Calibri Light" w:eastAsia="Arial" w:hAnsi="Calibri Light" w:cs="Calibri Light"/>
+                <w:color w:val="000000"/>
+                <w:sz w:val="20"/>
+                <w:szCs w:val="20"/>
+              </w:rPr>
+            </w:pPr>
+            <w:r>
+              <w:rPr>
+                <w:rFonts w:ascii="Calibri Light" w:eastAsia="Arial" w:hAnsi="Calibri Light" w:cs="Calibri Light"/>
+                <w:color w:val="000000"/>
+                <w:sz w:val="20"/>
+                <w:szCs w:val="20"/>
+              </w:rPr>
+              <w:t>Soybean</w:t>
+            </w:r>
+          </w:p>
+        </w:tc>
+        <w:tc>
+          <w:tcPr>
+            <w:tcW w:w="2520" w:type="dxa"/>
+            <w:tcBorders>
+              <w:top w:val="none" w:sz="0" w:space="0" w:color="000000"/>
+              <w:left w:val="none" w:sz="0" w:space="0" w:color="000000"/>
+              <w:bottom w:val="none" w:sz="0" w:space="0" w:color="000000"/>
+              <w:right w:val="none" w:sz="0" w:space="0" w:color="000000"/>
+            </w:tcBorders>
+            <w:shd w:val="clear" w:color="auto" w:fill="F2F2F2" w:themeFill="background1" w:themeFillShade="F2"/>
+            <w:tcMar>
+              <w:top w:w="0" w:type="dxa"/>
+              <w:left w:w="0" w:type="dxa"/>
+              <w:bottom w:w="0" w:type="dxa"/>
+              <w:right w:w="0" w:type="dxa"/>
+            </w:tcMar>
+            <w:vAlign w:val="center"/>
+          </w:tcPr>
+          <w:p>
+            <w:pPr>
+              <w:pBdr>
+                <w:top w:val="none" w:sz="0" w:space="0" w:color="000000"/>
+                <w:left w:val="none" w:sz="0" w:space="0" w:color="000000"/>
+                <w:bottom w:val="none" w:sz="0" w:space="0" w:color="000000"/>
+                <w:right w:val="none" w:sz="0" w:space="0" w:color="000000"/>
+              </w:pBdr>
+              <w:spacing w:before="100" w:after="100"/>
+              <w:ind w:left="100" w:right="100"/>
+              <w:jc w:val="center"/>
+              <w:rPr>
+                <w:rFonts w:ascii="Calibri Light" w:eastAsia="Arial" w:hAnsi="Calibri Light" w:cs="Calibri Light"/>
+                <w:color w:val="000000"/>
+                <w:sz w:val="20"/>
+                <w:szCs w:val="20"/>
+              </w:rPr>
+            </w:pPr>
+            <w:r>
+              <w:rPr>
+                <w:rFonts w:ascii="Calibri Light" w:eastAsia="Arial" w:hAnsi="Calibri Light" w:cs="Calibri Light"/>
+                <w:color w:val="000000"/>
+                <w:sz w:val="20"/>
+                <w:szCs w:val="20"/>
+              </w:rPr>
+              <w:t>48.</w:t>
+            </w:r>
+            <w:r>
+              <w:rPr>
+                <w:rFonts w:ascii="Calibri Light" w:eastAsia="Arial" w:hAnsi="Calibri Light" w:cs="Calibri Light"/>
+                <w:color w:val="000000"/>
+                <w:sz w:val="20"/>
+                <w:szCs w:val="20"/>
+              </w:rPr>
+              <w:t xml:space="preserve">5 </w:t>
+            </w:r>
+            <w:r>
+              <w:rPr>
+                <w:rFonts w:ascii="Calibri Light" w:eastAsia="Arial" w:hAnsi="Calibri Light" w:cs="Calibri Light"/>
+                <w:color w:val="000000"/>
+                <w:sz w:val="20"/>
+                <w:szCs w:val="20"/>
+              </w:rPr>
+              <w:t>±</w:t>
+            </w:r>
+            <w:r>
+              <w:rPr>
+                <w:rFonts w:ascii="Calibri Light" w:eastAsia="Arial" w:hAnsi="Calibri Light" w:cs="Calibri Light"/>
+                <w:color w:val="000000"/>
+                <w:sz w:val="20"/>
+                <w:szCs w:val="20"/>
+              </w:rPr>
+              <w:t xml:space="preserve"> 6.3</w:t>
+            </w:r>
+          </w:p>
+        </w:tc>
+      </w:tr>
+      <w:tr>
+        <w:trPr>
+          <w:gridAfter w:val="2"/>
+          <w:wAfter w:w="1350" w:type="dxa"/>
+          <w:tblHeader/>
+          <w:jc w:val="center"/>
+        </w:trPr>
+        <w:tc>
+          <w:tcPr>
+            <w:tcW w:w="2250" w:type="dxa"/>
+            <w:tcBorders>
+              <w:top w:val="none" w:sz="0" w:space="0" w:color="000000"/>
+              <w:left w:val="none" w:sz="0" w:space="0" w:color="000000"/>
+              <w:bottom w:val="none" w:sz="0" w:space="0" w:color="000000"/>
+              <w:right w:val="none" w:sz="0" w:space="0" w:color="000000"/>
+            </w:tcBorders>
+            <w:shd w:val="clear" w:color="auto" w:fill="FFFFFF"/>
+            <w:tcMar>
+              <w:top w:w="0" w:type="dxa"/>
+              <w:left w:w="0" w:type="dxa"/>
+              <w:bottom w:w="0" w:type="dxa"/>
+              <w:right w:w="0" w:type="dxa"/>
+            </w:tcMar>
+            <w:vAlign w:val="center"/>
+          </w:tcPr>
+          <w:p>
+            <w:pPr>
+              <w:pBdr>
+                <w:top w:val="none" w:sz="0" w:space="0" w:color="000000"/>
+                <w:left w:val="none" w:sz="0" w:space="0" w:color="000000"/>
+                <w:bottom w:val="none" w:sz="0" w:space="0" w:color="000000"/>
+                <w:right w:val="none" w:sz="0" w:space="0" w:color="000000"/>
+              </w:pBdr>
+              <w:spacing w:before="100" w:after="100"/>
+              <w:ind w:left="100" w:right="100"/>
+              <w:jc w:val="center"/>
+              <w:rPr>
+                <w:rFonts w:ascii="Calibri Light" w:eastAsia="Arial" w:hAnsi="Calibri Light" w:cs="Calibri Light"/>
+                <w:color w:val="000000"/>
+                <w:sz w:val="20"/>
+                <w:szCs w:val="20"/>
+              </w:rPr>
+            </w:pPr>
+            <w:r>
+              <w:rPr>
+                <w:rFonts w:ascii="Calibri Light" w:eastAsia="Arial" w:hAnsi="Calibri Light" w:cs="Calibri Light"/>
+                <w:color w:val="000000"/>
+                <w:sz w:val="20"/>
+                <w:szCs w:val="20"/>
+              </w:rPr>
+              <w:t>14-28 DPP</w:t>
+            </w:r>
+          </w:p>
+        </w:tc>
+        <w:tc>
+          <w:tcPr>
+            <w:tcW w:w="1260" w:type="dxa"/>
+            <w:tcBorders>
+              <w:top w:val="none" w:sz="0" w:space="0" w:color="000000"/>
+              <w:left w:val="none" w:sz="0" w:space="0" w:color="000000"/>
+              <w:bottom w:val="none" w:sz="0" w:space="0" w:color="000000"/>
+              <w:right w:val="none" w:sz="0" w:space="0" w:color="000000"/>
+            </w:tcBorders>
+            <w:shd w:val="clear" w:color="auto" w:fill="FFFFFF"/>
+            <w:tcMar>
+              <w:top w:w="0" w:type="dxa"/>
+              <w:left w:w="0" w:type="dxa"/>
+              <w:bottom w:w="0" w:type="dxa"/>
+              <w:right w:w="0" w:type="dxa"/>
+            </w:tcMar>
+            <w:vAlign w:val="center"/>
+          </w:tcPr>
+          <w:p>
+            <w:pPr>
+              <w:pBdr>
+                <w:top w:val="none" w:sz="0" w:space="0" w:color="000000"/>
+                <w:left w:val="none" w:sz="0" w:space="0" w:color="000000"/>
+                <w:bottom w:val="none" w:sz="0" w:space="0" w:color="000000"/>
+                <w:right w:val="none" w:sz="0" w:space="0" w:color="000000"/>
+              </w:pBdr>
+              <w:spacing w:before="100" w:after="100"/>
+              <w:ind w:left="100" w:right="100"/>
+              <w:jc w:val="center"/>
+              <w:rPr>
+                <w:rFonts w:ascii="Calibri Light" w:eastAsia="Arial" w:hAnsi="Calibri Light" w:cs="Calibri Light"/>
+                <w:color w:val="000000"/>
+                <w:sz w:val="20"/>
+                <w:szCs w:val="20"/>
+              </w:rPr>
+            </w:pPr>
+            <w:r>
+              <w:rPr>
+                <w:rFonts w:ascii="Calibri Light" w:eastAsia="Arial" w:hAnsi="Calibri Light" w:cs="Calibri Light"/>
+                <w:color w:val="000000"/>
+                <w:sz w:val="20"/>
+                <w:szCs w:val="20"/>
+              </w:rPr>
+              <w:t>Corn</w:t>
+            </w:r>
+          </w:p>
+        </w:tc>
+        <w:tc>
+          <w:tcPr>
+            <w:tcW w:w="2520" w:type="dxa"/>
+            <w:tcBorders>
+              <w:top w:val="none" w:sz="0" w:space="0" w:color="000000"/>
+              <w:left w:val="none" w:sz="0" w:space="0" w:color="000000"/>
+              <w:bottom w:val="none" w:sz="0" w:space="0" w:color="000000"/>
+              <w:right w:val="none" w:sz="0" w:space="0" w:color="000000"/>
+            </w:tcBorders>
+            <w:shd w:val="clear" w:color="auto" w:fill="FFFFFF"/>
+            <w:tcMar>
+              <w:top w:w="0" w:type="dxa"/>
+              <w:left w:w="0" w:type="dxa"/>
+              <w:bottom w:w="0" w:type="dxa"/>
+              <w:right w:w="0" w:type="dxa"/>
+            </w:tcMar>
+            <w:vAlign w:val="center"/>
+          </w:tcPr>
+          <w:p>
+            <w:pPr>
+              <w:pBdr>
+                <w:top w:val="none" w:sz="0" w:space="0" w:color="000000"/>
+                <w:left w:val="none" w:sz="0" w:space="0" w:color="000000"/>
+                <w:bottom w:val="none" w:sz="0" w:space="0" w:color="000000"/>
+                <w:right w:val="none" w:sz="0" w:space="0" w:color="000000"/>
+              </w:pBdr>
+              <w:spacing w:before="100" w:after="100"/>
+              <w:ind w:left="100" w:right="100"/>
+              <w:jc w:val="center"/>
+              <w:rPr>
+                <w:rFonts w:ascii="Calibri Light" w:eastAsia="Arial" w:hAnsi="Calibri Light" w:cs="Calibri Light"/>
+                <w:color w:val="000000"/>
+                <w:sz w:val="20"/>
+                <w:szCs w:val="20"/>
+              </w:rPr>
+            </w:pPr>
+            <w:r>
+              <w:rPr>
+                <w:rFonts w:ascii="Calibri Light" w:eastAsia="Arial" w:hAnsi="Calibri Light" w:cs="Calibri Light"/>
+                <w:color w:val="000000"/>
+                <w:sz w:val="20"/>
+                <w:szCs w:val="20"/>
+              </w:rPr>
+              <w:t>43.</w:t>
+            </w:r>
+            <w:r>
+              <w:rPr>
+                <w:rFonts w:ascii="Calibri Light" w:eastAsia="Arial" w:hAnsi="Calibri Light" w:cs="Calibri Light"/>
+                <w:color w:val="000000"/>
+                <w:sz w:val="20"/>
+                <w:szCs w:val="20"/>
+              </w:rPr>
+              <w:t xml:space="preserve">6 </w:t>
+            </w:r>
+            <w:r>
+              <w:rPr>
+                <w:rFonts w:ascii="Calibri Light" w:eastAsia="Arial" w:hAnsi="Calibri Light" w:cs="Calibri Light"/>
+                <w:color w:val="000000"/>
+                <w:sz w:val="20"/>
+                <w:szCs w:val="20"/>
+              </w:rPr>
+              <w:t>±</w:t>
+            </w:r>
+            <w:r>
+              <w:rPr>
+                <w:rFonts w:ascii="Calibri Light" w:eastAsia="Arial" w:hAnsi="Calibri Light" w:cs="Calibri Light"/>
+                <w:color w:val="000000"/>
+                <w:sz w:val="20"/>
+                <w:szCs w:val="20"/>
+              </w:rPr>
+              <w:t xml:space="preserve"> 3.9</w:t>
+            </w:r>
+          </w:p>
+        </w:tc>
+      </w:tr>
+      <w:tr>
+        <w:trPr>
+          <w:gridAfter w:val="2"/>
+          <w:wAfter w:w="1350" w:type="dxa"/>
+          <w:tblHeader/>
+          <w:jc w:val="center"/>
+        </w:trPr>
+        <w:tc>
+          <w:tcPr>
+            <w:tcW w:w="2250" w:type="dxa"/>
             <w:tcBorders>
               <w:top w:val="none" w:sz="0" w:space="0" w:color="000000"/>
               <w:left w:val="none" w:sz="0" w:space="0" w:color="000000"/>
@@ -254,23 +1105,27 @@
               <w:ind w:left="100" w:right="100"/>
               <w:jc w:val="center"/>
               <w:rPr>
-                <w:rFonts w:ascii="Calibri Light" w:hAnsi="Calibri Light" w:cs="Calibri Light"/>
-              </w:rPr>
-            </w:pPr>
-            <w:r>
-              <w:rPr>
-                <w:rFonts w:ascii="Calibri Light" w:eastAsia="Arial" w:hAnsi="Calibri Light" w:cs="Calibri Light"/>
-                <w:color w:val="000000"/>
-                <w:sz w:val="22"/>
-                <w:szCs w:val="22"/>
-              </w:rPr>
-              <w:t>Brown</w:t>
+                <w:rFonts w:ascii="Calibri Light" w:eastAsia="Arial" w:hAnsi="Calibri Light" w:cs="Calibri Light"/>
+                <w:b/>
+                <w:color w:val="000000"/>
+                <w:sz w:val="20"/>
+                <w:szCs w:val="20"/>
+              </w:rPr>
+            </w:pPr>
+            <w:r>
+              <w:rPr>
+                <w:rFonts w:ascii="Calibri Light" w:eastAsia="Arial" w:hAnsi="Calibri Light" w:cs="Calibri Light"/>
+                <w:color w:val="000000"/>
+                <w:sz w:val="20"/>
+                <w:szCs w:val="20"/>
+              </w:rPr>
+              <w:t>3-7 DPP</w:t>
             </w:r>
           </w:p>
         </w:tc>
         <w:tc>
           <w:tcPr>
-            <w:tcW w:w="2070" w:type="dxa"/>
+            <w:tcW w:w="1260" w:type="dxa"/>
             <w:tcBorders>
               <w:top w:val="none" w:sz="0" w:space="0" w:color="000000"/>
               <w:left w:val="none" w:sz="0" w:space="0" w:color="000000"/>
@@ -298,32 +1153,27 @@
               <w:ind w:left="100" w:right="100"/>
               <w:jc w:val="center"/>
               <w:rPr>
-                <w:rFonts w:ascii="Calibri Light" w:hAnsi="Calibri Light" w:cs="Calibri Light"/>
-              </w:rPr>
-            </w:pPr>
-            <w:r>
-              <w:rPr>
-                <w:rFonts w:ascii="Calibri Light" w:eastAsia="Arial" w:hAnsi="Calibri Light" w:cs="Calibri Light"/>
-                <w:color w:val="000000"/>
-                <w:sz w:val="22"/>
-                <w:szCs w:val="22"/>
-              </w:rPr>
-              <w:t>Soy</w:t>
-            </w:r>
-            <w:r>
-              <w:rPr>
-                <w:rFonts w:ascii="Calibri Light" w:eastAsia="Arial" w:hAnsi="Calibri Light" w:cs="Calibri Light"/>
-                <w:color w:val="000000"/>
-                <w:sz w:val="22"/>
-                <w:szCs w:val="22"/>
-              </w:rPr>
-              <w:t>bean</w:t>
+                <w:rFonts w:ascii="Calibri Light" w:eastAsia="Arial" w:hAnsi="Calibri Light" w:cs="Calibri Light"/>
+                <w:b/>
+                <w:color w:val="000000"/>
+                <w:sz w:val="20"/>
+                <w:szCs w:val="20"/>
+              </w:rPr>
+            </w:pPr>
+            <w:r>
+              <w:rPr>
+                <w:rFonts w:ascii="Calibri Light" w:eastAsia="Arial" w:hAnsi="Calibri Light" w:cs="Calibri Light"/>
+                <w:color w:val="000000"/>
+                <w:sz w:val="20"/>
+                <w:szCs w:val="20"/>
+              </w:rPr>
+              <w:t>Soybean</w:t>
             </w:r>
           </w:p>
         </w:tc>
         <w:tc>
           <w:tcPr>
-            <w:tcW w:w="2430" w:type="dxa"/>
+            <w:tcW w:w="2520" w:type="dxa"/>
             <w:tcBorders>
               <w:top w:val="none" w:sz="0" w:space="0" w:color="000000"/>
               <w:left w:val="none" w:sz="0" w:space="0" w:color="000000"/>
@@ -351,28 +1201,53 @@
               <w:ind w:left="100" w:right="100"/>
               <w:jc w:val="center"/>
               <w:rPr>
-                <w:rFonts w:ascii="Calibri Light" w:hAnsi="Calibri Light" w:cs="Calibri Light"/>
-              </w:rPr>
-            </w:pPr>
-            <w:r>
-              <w:rPr>
-                <w:rFonts w:ascii="Calibri Light" w:eastAsia="Arial" w:hAnsi="Calibri Light" w:cs="Calibri Light"/>
-                <w:color w:val="000000"/>
-                <w:sz w:val="22"/>
-                <w:szCs w:val="22"/>
-              </w:rPr>
-              <w:t>48.4 ± 6.3</w:t>
+                <w:rFonts w:ascii="Calibri Light" w:eastAsia="Arial" w:hAnsi="Calibri Light" w:cs="Calibri Light"/>
+                <w:b/>
+                <w:color w:val="000000"/>
+                <w:sz w:val="20"/>
+                <w:szCs w:val="20"/>
+              </w:rPr>
+            </w:pPr>
+            <w:r>
+              <w:rPr>
+                <w:rFonts w:ascii="Calibri Light" w:eastAsia="Arial" w:hAnsi="Calibri Light" w:cs="Calibri Light"/>
+                <w:color w:val="000000"/>
+                <w:sz w:val="20"/>
+                <w:szCs w:val="20"/>
+              </w:rPr>
+              <w:t xml:space="preserve">50.4 </w:t>
+            </w:r>
+            <w:r>
+              <w:rPr>
+                <w:rFonts w:ascii="Calibri Light" w:eastAsia="Arial" w:hAnsi="Calibri Light" w:cs="Calibri Light"/>
+                <w:color w:val="000000"/>
+                <w:sz w:val="20"/>
+                <w:szCs w:val="20"/>
+              </w:rPr>
+              <w:t>±</w:t>
+            </w:r>
+            <w:r>
+              <w:rPr>
+                <w:rFonts w:ascii="Calibri Light" w:eastAsia="Arial" w:hAnsi="Calibri Light" w:cs="Calibri Light"/>
+                <w:color w:val="000000"/>
+                <w:sz w:val="20"/>
+                <w:szCs w:val="20"/>
+              </w:rPr>
+              <w:t xml:space="preserve"> 6</w:t>
             </w:r>
           </w:p>
         </w:tc>
       </w:tr>
       <w:tr>
         <w:trPr>
+          <w:gridAfter w:val="2"/>
+          <w:wAfter w:w="1350" w:type="dxa"/>
+          <w:tblHeader/>
           <w:jc w:val="center"/>
         </w:trPr>
         <w:tc>
           <w:tcPr>
-            <w:tcW w:w="1530" w:type="dxa"/>
+            <w:tcW w:w="2250" w:type="dxa"/>
             <w:tcBorders>
               <w:top w:val="none" w:sz="0" w:space="0" w:color="000000"/>
               <w:left w:val="none" w:sz="0" w:space="0" w:color="000000"/>
@@ -397,26 +1272,30 @@
                 <w:right w:val="none" w:sz="0" w:space="0" w:color="000000"/>
               </w:pBdr>
               <w:spacing w:before="100" w:after="100"/>
-              <w:ind w:left="100" w:right="100"/>
+              <w:ind w:right="100"/>
               <w:jc w:val="center"/>
               <w:rPr>
-                <w:rFonts w:ascii="Calibri Light" w:hAnsi="Calibri Light" w:cs="Calibri Light"/>
-              </w:rPr>
-            </w:pPr>
-            <w:r>
-              <w:rPr>
-                <w:rFonts w:ascii="Calibri Light" w:eastAsia="Arial" w:hAnsi="Calibri Light" w:cs="Calibri Light"/>
-                <w:color w:val="000000"/>
-                <w:sz w:val="22"/>
-                <w:szCs w:val="22"/>
-              </w:rPr>
-              <w:t>Brown</w:t>
+                <w:rFonts w:ascii="Calibri Light" w:eastAsia="Arial" w:hAnsi="Calibri Light" w:cs="Calibri Light"/>
+                <w:b/>
+                <w:color w:val="000000"/>
+                <w:sz w:val="20"/>
+                <w:szCs w:val="20"/>
+              </w:rPr>
+            </w:pPr>
+            <w:r>
+              <w:rPr>
+                <w:rFonts w:ascii="Calibri Light" w:eastAsia="Arial" w:hAnsi="Calibri Light" w:cs="Calibri Light"/>
+                <w:color w:val="000000"/>
+                <w:sz w:val="20"/>
+                <w:szCs w:val="20"/>
+              </w:rPr>
+              <w:t>3-7 DPP</w:t>
             </w:r>
           </w:p>
         </w:tc>
         <w:tc>
           <w:tcPr>
-            <w:tcW w:w="2070" w:type="dxa"/>
+            <w:tcW w:w="1260" w:type="dxa"/>
             <w:tcBorders>
               <w:top w:val="none" w:sz="0" w:space="0" w:color="000000"/>
               <w:left w:val="none" w:sz="0" w:space="0" w:color="000000"/>
@@ -444,32 +1323,27 @@
               <w:ind w:left="100" w:right="100"/>
               <w:jc w:val="center"/>
               <w:rPr>
-                <w:rFonts w:ascii="Calibri Light" w:hAnsi="Calibri Light" w:cs="Calibri Light"/>
-              </w:rPr>
-            </w:pPr>
-            <w:r>
-              <w:rPr>
-                <w:rFonts w:ascii="Calibri Light" w:eastAsia="Arial" w:hAnsi="Calibri Light" w:cs="Calibri Light"/>
-                <w:color w:val="000000"/>
-                <w:sz w:val="22"/>
-                <w:szCs w:val="22"/>
-              </w:rPr>
-              <w:t>C</w:t>
-            </w:r>
-            <w:r>
-              <w:rPr>
-                <w:rFonts w:ascii="Calibri Light" w:eastAsia="Arial" w:hAnsi="Calibri Light" w:cs="Calibri Light"/>
-                <w:color w:val="000000"/>
-                <w:sz w:val="22"/>
-                <w:szCs w:val="22"/>
-              </w:rPr>
-              <w:t>orn</w:t>
+                <w:rFonts w:ascii="Calibri Light" w:eastAsia="Arial" w:hAnsi="Calibri Light" w:cs="Calibri Light"/>
+                <w:b/>
+                <w:color w:val="000000"/>
+                <w:sz w:val="20"/>
+                <w:szCs w:val="20"/>
+              </w:rPr>
+            </w:pPr>
+            <w:r>
+              <w:rPr>
+                <w:rFonts w:ascii="Calibri Light" w:eastAsia="Arial" w:hAnsi="Calibri Light" w:cs="Calibri Light"/>
+                <w:color w:val="000000"/>
+                <w:sz w:val="20"/>
+                <w:szCs w:val="20"/>
+              </w:rPr>
+              <w:t>Corn</w:t>
             </w:r>
           </w:p>
         </w:tc>
         <w:tc>
           <w:tcPr>
-            <w:tcW w:w="2430" w:type="dxa"/>
+            <w:tcW w:w="2520" w:type="dxa"/>
             <w:tcBorders>
               <w:top w:val="none" w:sz="0" w:space="0" w:color="000000"/>
               <w:left w:val="none" w:sz="0" w:space="0" w:color="000000"/>
@@ -497,24 +1371,28 @@
               <w:ind w:left="100" w:right="100"/>
               <w:jc w:val="center"/>
               <w:rPr>
-                <w:rFonts w:ascii="Calibri Light" w:hAnsi="Calibri Light" w:cs="Calibri Light"/>
-              </w:rPr>
-            </w:pPr>
-            <w:r>
-              <w:rPr>
-                <w:rFonts w:ascii="Calibri Light" w:eastAsia="Arial" w:hAnsi="Calibri Light" w:cs="Calibri Light"/>
-                <w:color w:val="000000"/>
-                <w:sz w:val="22"/>
-                <w:szCs w:val="22"/>
-              </w:rPr>
-              <w:t xml:space="preserve">45.1 </w:t>
-            </w:r>
-            <w:r>
-              <w:rPr>
-                <w:rFonts w:ascii="Calibri Light" w:eastAsia="Arial" w:hAnsi="Calibri Light" w:cs="Calibri Light"/>
-                <w:color w:val="000000"/>
-                <w:sz w:val="22"/>
-                <w:szCs w:val="22"/>
+                <w:rFonts w:ascii="Calibri Light" w:eastAsia="Arial" w:hAnsi="Calibri Light" w:cs="Calibri Light"/>
+                <w:b/>
+                <w:color w:val="000000"/>
+                <w:sz w:val="20"/>
+                <w:szCs w:val="20"/>
+              </w:rPr>
+            </w:pPr>
+            <w:r>
+              <w:rPr>
+                <w:rFonts w:ascii="Calibri Light" w:eastAsia="Arial" w:hAnsi="Calibri Light" w:cs="Calibri Light"/>
+                <w:color w:val="000000"/>
+                <w:sz w:val="20"/>
+                <w:szCs w:val="20"/>
+              </w:rPr>
+              <w:t xml:space="preserve">50.9 </w:t>
+            </w:r>
+            <w:r>
+              <w:rPr>
+                <w:rFonts w:ascii="Calibri Light" w:eastAsia="Arial" w:hAnsi="Calibri Light" w:cs="Calibri Light"/>
+                <w:color w:val="000000"/>
+                <w:sz w:val="20"/>
+                <w:szCs w:val="20"/>
               </w:rPr>
               <w:t>±</w:t>
             </w:r>
@@ -522,21 +1400,24 @@
               <w:rPr>
                 <w:rFonts w:ascii="Calibri Light" w:eastAsia="Arial" w:hAnsi="Calibri Light" w:cs="Calibri Light"/>
                 <w:color w:val="000000"/>
-                <w:sz w:val="22"/>
-                <w:szCs w:val="22"/>
-              </w:rPr>
-              <w:t xml:space="preserve"> 3.7</w:t>
+                <w:sz w:val="20"/>
+                <w:szCs w:val="20"/>
+              </w:rPr>
+              <w:t xml:space="preserve"> 4.5</w:t>
             </w:r>
           </w:p>
         </w:tc>
       </w:tr>
       <w:tr>
         <w:trPr>
+          <w:gridAfter w:val="2"/>
+          <w:wAfter w:w="1350" w:type="dxa"/>
+          <w:tblHeader/>
           <w:jc w:val="center"/>
         </w:trPr>
         <w:tc>
           <w:tcPr>
-            <w:tcW w:w="1530" w:type="dxa"/>
+            <w:tcW w:w="2250" w:type="dxa"/>
             <w:tcBorders>
               <w:top w:val="none" w:sz="0" w:space="0" w:color="000000"/>
               <w:left w:val="none" w:sz="0" w:space="0" w:color="000000"/>
@@ -564,23 +1445,27 @@
               <w:ind w:left="100" w:right="100"/>
               <w:jc w:val="center"/>
               <w:rPr>
-                <w:rFonts w:ascii="Calibri Light" w:hAnsi="Calibri Light" w:cs="Calibri Light"/>
-              </w:rPr>
-            </w:pPr>
-            <w:r>
-              <w:rPr>
-                <w:rFonts w:ascii="Calibri Light" w:eastAsia="Arial" w:hAnsi="Calibri Light" w:cs="Calibri Light"/>
-                <w:color w:val="000000"/>
-                <w:sz w:val="22"/>
-                <w:szCs w:val="22"/>
-              </w:rPr>
-              <w:t>Check</w:t>
+                <w:rFonts w:ascii="Calibri Light" w:eastAsia="Arial" w:hAnsi="Calibri Light" w:cs="Calibri Light"/>
+                <w:b/>
+                <w:color w:val="000000"/>
+                <w:sz w:val="20"/>
+                <w:szCs w:val="20"/>
+              </w:rPr>
+            </w:pPr>
+            <w:r>
+              <w:rPr>
+                <w:rFonts w:ascii="Calibri Light" w:eastAsia="Arial" w:hAnsi="Calibri Light" w:cs="Calibri Light"/>
+                <w:color w:val="000000"/>
+                <w:sz w:val="20"/>
+                <w:szCs w:val="20"/>
+              </w:rPr>
+              <w:t>1-3 DAP</w:t>
             </w:r>
           </w:p>
         </w:tc>
         <w:tc>
           <w:tcPr>
-            <w:tcW w:w="2070" w:type="dxa"/>
+            <w:tcW w:w="1260" w:type="dxa"/>
             <w:tcBorders>
               <w:top w:val="none" w:sz="0" w:space="0" w:color="000000"/>
               <w:left w:val="none" w:sz="0" w:space="0" w:color="000000"/>
@@ -608,15 +1493,19 @@
               <w:ind w:left="100" w:right="100"/>
               <w:jc w:val="center"/>
               <w:rPr>
-                <w:rFonts w:ascii="Calibri Light" w:hAnsi="Calibri Light" w:cs="Calibri Light"/>
-              </w:rPr>
-            </w:pPr>
-            <w:r>
-              <w:rPr>
-                <w:rFonts w:ascii="Calibri Light" w:eastAsia="Arial" w:hAnsi="Calibri Light" w:cs="Calibri Light"/>
-                <w:color w:val="000000"/>
-                <w:sz w:val="22"/>
-                <w:szCs w:val="22"/>
+                <w:rFonts w:ascii="Calibri Light" w:eastAsia="Arial" w:hAnsi="Calibri Light" w:cs="Calibri Light"/>
+                <w:b/>
+                <w:color w:val="000000"/>
+                <w:sz w:val="20"/>
+                <w:szCs w:val="20"/>
+              </w:rPr>
+            </w:pPr>
+            <w:r>
+              <w:rPr>
+                <w:rFonts w:ascii="Calibri Light" w:eastAsia="Arial" w:hAnsi="Calibri Light" w:cs="Calibri Light"/>
+                <w:color w:val="000000"/>
+                <w:sz w:val="20"/>
+                <w:szCs w:val="20"/>
               </w:rPr>
               <w:t>Soybean</w:t>
             </w:r>
@@ -624,7 +1513,7 @@
         </w:tc>
         <w:tc>
           <w:tcPr>
-            <w:tcW w:w="2430" w:type="dxa"/>
+            <w:tcW w:w="2520" w:type="dxa"/>
             <w:tcBorders>
               <w:top w:val="none" w:sz="0" w:space="0" w:color="000000"/>
               <w:left w:val="none" w:sz="0" w:space="0" w:color="000000"/>
@@ -652,24 +1541,28 @@
               <w:ind w:left="100" w:right="100"/>
               <w:jc w:val="center"/>
               <w:rPr>
-                <w:rFonts w:ascii="Calibri Light" w:hAnsi="Calibri Light" w:cs="Calibri Light"/>
-              </w:rPr>
-            </w:pPr>
-            <w:r>
-              <w:rPr>
-                <w:rFonts w:ascii="Calibri Light" w:eastAsia="Arial" w:hAnsi="Calibri Light" w:cs="Calibri Light"/>
-                <w:color w:val="000000"/>
-                <w:sz w:val="22"/>
-                <w:szCs w:val="22"/>
-              </w:rPr>
-              <w:t xml:space="preserve">51 </w:t>
-            </w:r>
-            <w:r>
-              <w:rPr>
-                <w:rFonts w:ascii="Calibri Light" w:eastAsia="Arial" w:hAnsi="Calibri Light" w:cs="Calibri Light"/>
-                <w:color w:val="000000"/>
-                <w:sz w:val="22"/>
-                <w:szCs w:val="22"/>
+                <w:rFonts w:ascii="Calibri Light" w:eastAsia="Arial" w:hAnsi="Calibri Light" w:cs="Calibri Light"/>
+                <w:b/>
+                <w:color w:val="000000"/>
+                <w:sz w:val="20"/>
+                <w:szCs w:val="20"/>
+              </w:rPr>
+            </w:pPr>
+            <w:r>
+              <w:rPr>
+                <w:rFonts w:ascii="Calibri Light" w:eastAsia="Arial" w:hAnsi="Calibri Light" w:cs="Calibri Light"/>
+                <w:color w:val="000000"/>
+                <w:sz w:val="20"/>
+                <w:szCs w:val="20"/>
+              </w:rPr>
+              <w:t xml:space="preserve">49.4 </w:t>
+            </w:r>
+            <w:r>
+              <w:rPr>
+                <w:rFonts w:ascii="Calibri Light" w:eastAsia="Arial" w:hAnsi="Calibri Light" w:cs="Calibri Light"/>
+                <w:color w:val="000000"/>
+                <w:sz w:val="20"/>
+                <w:szCs w:val="20"/>
               </w:rPr>
               <w:t>±</w:t>
             </w:r>
@@ -677,21 +1570,24 @@
               <w:rPr>
                 <w:rFonts w:ascii="Calibri Light" w:eastAsia="Arial" w:hAnsi="Calibri Light" w:cs="Calibri Light"/>
                 <w:color w:val="000000"/>
-                <w:sz w:val="22"/>
-                <w:szCs w:val="22"/>
-              </w:rPr>
-              <w:t xml:space="preserve"> 5.4</w:t>
+                <w:sz w:val="20"/>
+                <w:szCs w:val="20"/>
+              </w:rPr>
+              <w:t xml:space="preserve"> 6.6</w:t>
             </w:r>
           </w:p>
         </w:tc>
       </w:tr>
       <w:tr>
         <w:trPr>
+          <w:gridAfter w:val="2"/>
+          <w:wAfter w:w="1350" w:type="dxa"/>
+          <w:tblHeader/>
           <w:jc w:val="center"/>
         </w:trPr>
         <w:tc>
           <w:tcPr>
-            <w:tcW w:w="1530" w:type="dxa"/>
+            <w:tcW w:w="2250" w:type="dxa"/>
             <w:tcBorders>
               <w:top w:val="none" w:sz="0" w:space="0" w:color="000000"/>
               <w:left w:val="none" w:sz="0" w:space="0" w:color="000000"/>
@@ -720,22 +1616,24 @@
               <w:jc w:val="center"/>
               <w:rPr>
                 <w:rFonts w:ascii="Calibri Light" w:hAnsi="Calibri Light" w:cs="Calibri Light"/>
-              </w:rPr>
-            </w:pPr>
-            <w:r>
-              <w:rPr>
-                <w:rFonts w:ascii="Calibri Light" w:eastAsia="Arial" w:hAnsi="Calibri Light" w:cs="Calibri Light"/>
-                <w:color w:val="000000"/>
-                <w:sz w:val="22"/>
-                <w:szCs w:val="22"/>
-              </w:rPr>
-              <w:t>Check</w:t>
+                <w:sz w:val="20"/>
+                <w:szCs w:val="20"/>
+              </w:rPr>
+            </w:pPr>
+            <w:r>
+              <w:rPr>
+                <w:rFonts w:ascii="Calibri Light" w:eastAsia="Arial" w:hAnsi="Calibri Light" w:cs="Calibri Light"/>
+                <w:color w:val="000000"/>
+                <w:sz w:val="20"/>
+                <w:szCs w:val="20"/>
+              </w:rPr>
+              <w:t>1-3 DAP</w:t>
             </w:r>
           </w:p>
         </w:tc>
         <w:tc>
           <w:tcPr>
-            <w:tcW w:w="2070" w:type="dxa"/>
+            <w:tcW w:w="1260" w:type="dxa"/>
             <w:tcBorders>
               <w:top w:val="none" w:sz="0" w:space="0" w:color="000000"/>
               <w:left w:val="none" w:sz="0" w:space="0" w:color="000000"/>
@@ -764,14 +1662,16 @@
               <w:jc w:val="center"/>
               <w:rPr>
                 <w:rFonts w:ascii="Calibri Light" w:hAnsi="Calibri Light" w:cs="Calibri Light"/>
-              </w:rPr>
-            </w:pPr>
-            <w:r>
-              <w:rPr>
-                <w:rFonts w:ascii="Calibri Light" w:eastAsia="Arial" w:hAnsi="Calibri Light" w:cs="Calibri Light"/>
-                <w:color w:val="000000"/>
-                <w:sz w:val="22"/>
-                <w:szCs w:val="22"/>
+                <w:sz w:val="20"/>
+                <w:szCs w:val="20"/>
+              </w:rPr>
+            </w:pPr>
+            <w:r>
+              <w:rPr>
+                <w:rFonts w:ascii="Calibri Light" w:eastAsia="Arial" w:hAnsi="Calibri Light" w:cs="Calibri Light"/>
+                <w:color w:val="000000"/>
+                <w:sz w:val="20"/>
+                <w:szCs w:val="20"/>
               </w:rPr>
               <w:t>Corn</w:t>
             </w:r>
@@ -779,7 +1679,7 @@
         </w:tc>
         <w:tc>
           <w:tcPr>
-            <w:tcW w:w="2430" w:type="dxa"/>
+            <w:tcW w:w="2520" w:type="dxa"/>
             <w:tcBorders>
               <w:top w:val="none" w:sz="0" w:space="0" w:color="000000"/>
               <w:left w:val="none" w:sz="0" w:space="0" w:color="000000"/>
@@ -808,23 +1708,25 @@
               <w:jc w:val="center"/>
               <w:rPr>
                 <w:rFonts w:ascii="Calibri Light" w:hAnsi="Calibri Light" w:cs="Calibri Light"/>
-              </w:rPr>
-            </w:pPr>
-            <w:r>
-              <w:rPr>
-                <w:rFonts w:ascii="Calibri Light" w:eastAsia="Arial" w:hAnsi="Calibri Light" w:cs="Calibri Light"/>
-                <w:color w:val="000000"/>
-                <w:sz w:val="22"/>
-                <w:szCs w:val="22"/>
-              </w:rPr>
-              <w:t xml:space="preserve">46.1 </w:t>
-            </w:r>
-            <w:r>
-              <w:rPr>
-                <w:rFonts w:ascii="Calibri Light" w:eastAsia="Arial" w:hAnsi="Calibri Light" w:cs="Calibri Light"/>
-                <w:color w:val="000000"/>
-                <w:sz w:val="22"/>
-                <w:szCs w:val="22"/>
+                <w:sz w:val="20"/>
+                <w:szCs w:val="20"/>
+              </w:rPr>
+            </w:pPr>
+            <w:r>
+              <w:rPr>
+                <w:rFonts w:ascii="Calibri Light" w:eastAsia="Arial" w:hAnsi="Calibri Light" w:cs="Calibri Light"/>
+                <w:color w:val="000000"/>
+                <w:sz w:val="20"/>
+                <w:szCs w:val="20"/>
+              </w:rPr>
+              <w:t xml:space="preserve">53.2 </w:t>
+            </w:r>
+            <w:r>
+              <w:rPr>
+                <w:rFonts w:ascii="Calibri Light" w:eastAsia="Arial" w:hAnsi="Calibri Light" w:cs="Calibri Light"/>
+                <w:color w:val="000000"/>
+                <w:sz w:val="20"/>
+                <w:szCs w:val="20"/>
               </w:rPr>
               <w:t>±</w:t>
             </w:r>
@@ -832,10 +1734,10 @@
               <w:rPr>
                 <w:rFonts w:ascii="Calibri Light" w:eastAsia="Arial" w:hAnsi="Calibri Light" w:cs="Calibri Light"/>
                 <w:color w:val="000000"/>
-                <w:sz w:val="22"/>
-                <w:szCs w:val="22"/>
-              </w:rPr>
-              <w:t xml:space="preserve"> 4</w:t>
+                <w:sz w:val="20"/>
+                <w:szCs w:val="20"/>
+              </w:rPr>
+              <w:t xml:space="preserve"> 5.3</w:t>
             </w:r>
           </w:p>
         </w:tc>
@@ -846,162 +1748,7 @@
         </w:trPr>
         <w:tc>
           <w:tcPr>
-            <w:tcW w:w="1530" w:type="dxa"/>
-            <w:tcBorders>
-              <w:top w:val="none" w:sz="0" w:space="0" w:color="000000"/>
-              <w:left w:val="none" w:sz="0" w:space="0" w:color="000000"/>
-              <w:bottom w:val="none" w:sz="0" w:space="0" w:color="000000"/>
-              <w:right w:val="none" w:sz="0" w:space="0" w:color="000000"/>
-            </w:tcBorders>
-            <w:shd w:val="clear" w:color="auto" w:fill="EFEFEF"/>
-            <w:tcMar>
-              <w:top w:w="0" w:type="dxa"/>
-              <w:left w:w="0" w:type="dxa"/>
-              <w:bottom w:w="0" w:type="dxa"/>
-              <w:right w:w="0" w:type="dxa"/>
-            </w:tcMar>
-            <w:vAlign w:val="center"/>
-          </w:tcPr>
-          <w:p>
-            <w:pPr>
-              <w:pBdr>
-                <w:top w:val="none" w:sz="0" w:space="0" w:color="000000"/>
-                <w:left w:val="none" w:sz="0" w:space="0" w:color="000000"/>
-                <w:bottom w:val="none" w:sz="0" w:space="0" w:color="000000"/>
-                <w:right w:val="none" w:sz="0" w:space="0" w:color="000000"/>
-              </w:pBdr>
-              <w:spacing w:before="100" w:after="100"/>
-              <w:ind w:left="100" w:right="100"/>
-              <w:jc w:val="center"/>
-              <w:rPr>
-                <w:rFonts w:ascii="Calibri Light" w:hAnsi="Calibri Light" w:cs="Calibri Light"/>
-              </w:rPr>
-            </w:pPr>
-            <w:r>
-              <w:rPr>
-                <w:rFonts w:ascii="Calibri Light" w:eastAsia="Arial" w:hAnsi="Calibri Light" w:cs="Calibri Light"/>
-                <w:color w:val="000000"/>
-                <w:sz w:val="22"/>
-                <w:szCs w:val="22"/>
-              </w:rPr>
-              <w:t>Gr-Br</w:t>
-            </w:r>
-          </w:p>
-        </w:tc>
-        <w:tc>
-          <w:tcPr>
-            <w:tcW w:w="2070" w:type="dxa"/>
-            <w:tcBorders>
-              <w:top w:val="none" w:sz="0" w:space="0" w:color="000000"/>
-              <w:left w:val="none" w:sz="0" w:space="0" w:color="000000"/>
-              <w:bottom w:val="none" w:sz="0" w:space="0" w:color="000000"/>
-              <w:right w:val="none" w:sz="0" w:space="0" w:color="000000"/>
-            </w:tcBorders>
-            <w:shd w:val="clear" w:color="auto" w:fill="EFEFEF"/>
-            <w:tcMar>
-              <w:top w:w="0" w:type="dxa"/>
-              <w:left w:w="0" w:type="dxa"/>
-              <w:bottom w:w="0" w:type="dxa"/>
-              <w:right w:w="0" w:type="dxa"/>
-            </w:tcMar>
-            <w:vAlign w:val="center"/>
-          </w:tcPr>
-          <w:p>
-            <w:pPr>
-              <w:pBdr>
-                <w:top w:val="none" w:sz="0" w:space="0" w:color="000000"/>
-                <w:left w:val="none" w:sz="0" w:space="0" w:color="000000"/>
-                <w:bottom w:val="none" w:sz="0" w:space="0" w:color="000000"/>
-                <w:right w:val="none" w:sz="0" w:space="0" w:color="000000"/>
-              </w:pBdr>
-              <w:spacing w:before="100" w:after="100"/>
-              <w:ind w:left="100" w:right="100"/>
-              <w:jc w:val="center"/>
-              <w:rPr>
-                <w:rFonts w:ascii="Calibri Light" w:hAnsi="Calibri Light" w:cs="Calibri Light"/>
-              </w:rPr>
-            </w:pPr>
-            <w:r>
-              <w:rPr>
-                <w:rFonts w:ascii="Calibri Light" w:eastAsia="Arial" w:hAnsi="Calibri Light" w:cs="Calibri Light"/>
-                <w:color w:val="000000"/>
-                <w:sz w:val="22"/>
-                <w:szCs w:val="22"/>
-              </w:rPr>
-              <w:t>Soybean</w:t>
-            </w:r>
-          </w:p>
-        </w:tc>
-        <w:tc>
-          <w:tcPr>
-            <w:tcW w:w="2430" w:type="dxa"/>
-            <w:tcBorders>
-              <w:top w:val="none" w:sz="0" w:space="0" w:color="000000"/>
-              <w:left w:val="none" w:sz="0" w:space="0" w:color="000000"/>
-              <w:bottom w:val="none" w:sz="0" w:space="0" w:color="000000"/>
-              <w:right w:val="none" w:sz="0" w:space="0" w:color="000000"/>
-            </w:tcBorders>
-            <w:shd w:val="clear" w:color="auto" w:fill="EFEFEF"/>
-            <w:tcMar>
-              <w:top w:w="0" w:type="dxa"/>
-              <w:left w:w="0" w:type="dxa"/>
-              <w:bottom w:w="0" w:type="dxa"/>
-              <w:right w:w="0" w:type="dxa"/>
-            </w:tcMar>
-            <w:vAlign w:val="center"/>
-          </w:tcPr>
-          <w:p>
-            <w:pPr>
-              <w:pBdr>
-                <w:top w:val="none" w:sz="0" w:space="0" w:color="000000"/>
-                <w:left w:val="none" w:sz="0" w:space="0" w:color="000000"/>
-                <w:bottom w:val="none" w:sz="0" w:space="0" w:color="000000"/>
-                <w:right w:val="none" w:sz="0" w:space="0" w:color="000000"/>
-              </w:pBdr>
-              <w:spacing w:before="100" w:after="100"/>
-              <w:ind w:left="100" w:right="100"/>
-              <w:jc w:val="center"/>
-              <w:rPr>
-                <w:rFonts w:ascii="Calibri Light" w:hAnsi="Calibri Light" w:cs="Calibri Light"/>
-              </w:rPr>
-            </w:pPr>
-            <w:r>
-              <w:rPr>
-                <w:rFonts w:ascii="Calibri Light" w:eastAsia="Arial" w:hAnsi="Calibri Light" w:cs="Calibri Light"/>
-                <w:color w:val="000000"/>
-                <w:sz w:val="22"/>
-                <w:szCs w:val="22"/>
-              </w:rPr>
-              <w:t xml:space="preserve">50.4 </w:t>
-            </w:r>
-            <w:r>
-              <w:rPr>
-                <w:rFonts w:ascii="Calibri Light" w:eastAsia="Arial" w:hAnsi="Calibri Light" w:cs="Calibri Light"/>
-                <w:color w:val="000000"/>
-                <w:sz w:val="22"/>
-                <w:szCs w:val="22"/>
-              </w:rPr>
-              <w:t>±</w:t>
-            </w:r>
-            <w:r>
-              <w:rPr>
-                <w:rFonts w:ascii="Calibri Light" w:eastAsia="Arial" w:hAnsi="Calibri Light" w:cs="Calibri Light"/>
-                <w:color w:val="000000"/>
-                <w:sz w:val="22"/>
-                <w:szCs w:val="22"/>
-              </w:rPr>
-              <w:t xml:space="preserve"> 6</w:t>
-            </w:r>
-          </w:p>
-        </w:tc>
-      </w:tr>
-      <w:tr>
-        <w:trPr>
-          <w:jc w:val="center"/>
-        </w:trPr>
-        <w:tc>
-          <w:tcPr>
-            <w:tcW w:w="1530" w:type="dxa"/>
+            <w:tcW w:w="2250" w:type="dxa"/>
             <w:tcBorders>
               <w:top w:val="none" w:sz="0" w:space="0" w:color="000000"/>
               <w:left w:val="none" w:sz="0" w:space="0" w:color="000000"/>
@@ -1027,25 +1774,12 @@
               </w:pBdr>
               <w:spacing w:before="100" w:after="100"/>
               <w:ind w:left="100" w:right="100"/>
-              <w:jc w:val="center"/>
-              <w:rPr>
-                <w:rFonts w:ascii="Calibri Light" w:hAnsi="Calibri Light" w:cs="Calibri Light"/>
-              </w:rPr>
-            </w:pPr>
-            <w:r>
-              <w:rPr>
-                <w:rFonts w:ascii="Calibri Light" w:eastAsia="Arial" w:hAnsi="Calibri Light" w:cs="Calibri Light"/>
-                <w:color w:val="000000"/>
-                <w:sz w:val="22"/>
-                <w:szCs w:val="22"/>
-              </w:rPr>
-              <w:t>Gr-Br</w:t>
-            </w:r>
+            </w:pPr>
           </w:p>
         </w:tc>
         <w:tc>
           <w:tcPr>
-            <w:tcW w:w="2070" w:type="dxa"/>
+            <w:tcW w:w="1260" w:type="dxa"/>
             <w:tcBorders>
               <w:top w:val="none" w:sz="0" w:space="0" w:color="000000"/>
               <w:left w:val="none" w:sz="0" w:space="0" w:color="000000"/>
@@ -1071,25 +1805,12 @@
               </w:pBdr>
               <w:spacing w:before="100" w:after="100"/>
               <w:ind w:left="100" w:right="100"/>
-              <w:jc w:val="center"/>
-              <w:rPr>
-                <w:rFonts w:ascii="Calibri Light" w:hAnsi="Calibri Light" w:cs="Calibri Light"/>
-              </w:rPr>
-            </w:pPr>
-            <w:r>
-              <w:rPr>
-                <w:rFonts w:ascii="Calibri Light" w:eastAsia="Arial" w:hAnsi="Calibri Light" w:cs="Calibri Light"/>
-                <w:color w:val="000000"/>
-                <w:sz w:val="22"/>
-                <w:szCs w:val="22"/>
-              </w:rPr>
-              <w:t>Corn</w:t>
-            </w:r>
+            </w:pPr>
           </w:p>
         </w:tc>
         <w:tc>
           <w:tcPr>
-            <w:tcW w:w="2430" w:type="dxa"/>
+            <w:tcW w:w="2520" w:type="dxa"/>
             <w:tcBorders>
               <w:top w:val="none" w:sz="0" w:space="0" w:color="000000"/>
               <w:left w:val="none" w:sz="0" w:space="0" w:color="000000"/>
@@ -1115,203 +1836,13 @@
               </w:pBdr>
               <w:spacing w:before="100" w:after="100"/>
               <w:ind w:left="100" w:right="100"/>
-              <w:jc w:val="center"/>
-              <w:rPr>
-                <w:rFonts w:ascii="Calibri Light" w:hAnsi="Calibri Light" w:cs="Calibri Light"/>
-              </w:rPr>
-            </w:pPr>
-            <w:r>
-              <w:rPr>
-                <w:rFonts w:ascii="Calibri Light" w:eastAsia="Arial" w:hAnsi="Calibri Light" w:cs="Calibri Light"/>
-                <w:color w:val="000000"/>
-                <w:sz w:val="22"/>
-                <w:szCs w:val="22"/>
-              </w:rPr>
-              <w:t xml:space="preserve">50.8 </w:t>
-            </w:r>
-            <w:r>
-              <w:rPr>
-                <w:rFonts w:ascii="Calibri Light" w:eastAsia="Arial" w:hAnsi="Calibri Light" w:cs="Calibri Light"/>
-                <w:color w:val="000000"/>
-                <w:sz w:val="22"/>
-                <w:szCs w:val="22"/>
-              </w:rPr>
-              <w:t>±</w:t>
-            </w:r>
-            <w:r>
-              <w:rPr>
-                <w:rFonts w:ascii="Calibri Light" w:eastAsia="Arial" w:hAnsi="Calibri Light" w:cs="Calibri Light"/>
-                <w:color w:val="000000"/>
-                <w:sz w:val="22"/>
-                <w:szCs w:val="22"/>
-              </w:rPr>
-              <w:t xml:space="preserve"> 4.5</w:t>
-            </w:r>
-          </w:p>
-        </w:tc>
-      </w:tr>
-      <w:tr>
-        <w:trPr>
-          <w:jc w:val="center"/>
-        </w:trPr>
-        <w:tc>
-          <w:tcPr>
-            <w:tcW w:w="1530" w:type="dxa"/>
-            <w:tcBorders>
-              <w:top w:val="none" w:sz="0" w:space="0" w:color="000000"/>
-              <w:left w:val="none" w:sz="0" w:space="0" w:color="000000"/>
-              <w:bottom w:val="none" w:sz="0" w:space="0" w:color="000000"/>
-              <w:right w:val="none" w:sz="0" w:space="0" w:color="000000"/>
-            </w:tcBorders>
-            <w:shd w:val="clear" w:color="auto" w:fill="EFEFEF"/>
-            <w:tcMar>
-              <w:top w:w="0" w:type="dxa"/>
-              <w:left w:w="0" w:type="dxa"/>
-              <w:bottom w:w="0" w:type="dxa"/>
-              <w:right w:w="0" w:type="dxa"/>
-            </w:tcMar>
-            <w:vAlign w:val="center"/>
-          </w:tcPr>
-          <w:p>
-            <w:pPr>
-              <w:pBdr>
-                <w:top w:val="none" w:sz="0" w:space="0" w:color="000000"/>
-                <w:left w:val="none" w:sz="0" w:space="0" w:color="000000"/>
-                <w:bottom w:val="none" w:sz="0" w:space="0" w:color="000000"/>
-                <w:right w:val="none" w:sz="0" w:space="0" w:color="000000"/>
-              </w:pBdr>
-              <w:spacing w:before="100" w:after="100"/>
-              <w:ind w:left="100" w:right="100"/>
-              <w:jc w:val="center"/>
-              <w:rPr>
-                <w:rFonts w:ascii="Calibri Light" w:hAnsi="Calibri Light" w:cs="Calibri Light"/>
-              </w:rPr>
-            </w:pPr>
-            <w:r>
-              <w:rPr>
-                <w:rFonts w:ascii="Calibri Light" w:eastAsia="Arial" w:hAnsi="Calibri Light" w:cs="Calibri Light"/>
-                <w:color w:val="000000"/>
-                <w:sz w:val="22"/>
-                <w:szCs w:val="22"/>
-              </w:rPr>
-              <w:t>Green</w:t>
-            </w:r>
+              <w:jc w:val="right"/>
+            </w:pPr>
           </w:p>
         </w:tc>
         <w:tc>
           <w:tcPr>
-            <w:tcW w:w="2070" w:type="dxa"/>
-            <w:tcBorders>
-              <w:top w:val="none" w:sz="0" w:space="0" w:color="000000"/>
-              <w:left w:val="none" w:sz="0" w:space="0" w:color="000000"/>
-              <w:bottom w:val="none" w:sz="0" w:space="0" w:color="000000"/>
-              <w:right w:val="none" w:sz="0" w:space="0" w:color="000000"/>
-            </w:tcBorders>
-            <w:shd w:val="clear" w:color="auto" w:fill="EFEFEF"/>
-            <w:tcMar>
-              <w:top w:w="0" w:type="dxa"/>
-              <w:left w:w="0" w:type="dxa"/>
-              <w:bottom w:w="0" w:type="dxa"/>
-              <w:right w:w="0" w:type="dxa"/>
-            </w:tcMar>
-            <w:vAlign w:val="center"/>
-          </w:tcPr>
-          <w:p>
-            <w:pPr>
-              <w:pBdr>
-                <w:top w:val="none" w:sz="0" w:space="0" w:color="000000"/>
-                <w:left w:val="none" w:sz="0" w:space="0" w:color="000000"/>
-                <w:bottom w:val="none" w:sz="0" w:space="0" w:color="000000"/>
-                <w:right w:val="none" w:sz="0" w:space="0" w:color="000000"/>
-              </w:pBdr>
-              <w:spacing w:before="100" w:after="100"/>
-              <w:ind w:left="100" w:right="100"/>
-              <w:jc w:val="center"/>
-              <w:rPr>
-                <w:rFonts w:ascii="Calibri Light" w:hAnsi="Calibri Light" w:cs="Calibri Light"/>
-              </w:rPr>
-            </w:pPr>
-            <w:r>
-              <w:rPr>
-                <w:rFonts w:ascii="Calibri Light" w:eastAsia="Arial" w:hAnsi="Calibri Light" w:cs="Calibri Light"/>
-                <w:color w:val="000000"/>
-                <w:sz w:val="22"/>
-                <w:szCs w:val="22"/>
-              </w:rPr>
-              <w:t>Soybean</w:t>
-            </w:r>
-          </w:p>
-        </w:tc>
-        <w:tc>
-          <w:tcPr>
-            <w:tcW w:w="2430" w:type="dxa"/>
-            <w:tcBorders>
-              <w:top w:val="none" w:sz="0" w:space="0" w:color="000000"/>
-              <w:left w:val="none" w:sz="0" w:space="0" w:color="000000"/>
-              <w:bottom w:val="none" w:sz="0" w:space="0" w:color="000000"/>
-              <w:right w:val="none" w:sz="0" w:space="0" w:color="000000"/>
-            </w:tcBorders>
-            <w:shd w:val="clear" w:color="auto" w:fill="EFEFEF"/>
-            <w:tcMar>
-              <w:top w:w="0" w:type="dxa"/>
-              <w:left w:w="0" w:type="dxa"/>
-              <w:bottom w:w="0" w:type="dxa"/>
-              <w:right w:w="0" w:type="dxa"/>
-            </w:tcMar>
-            <w:vAlign w:val="center"/>
-          </w:tcPr>
-          <w:p>
-            <w:pPr>
-              <w:pBdr>
-                <w:top w:val="none" w:sz="0" w:space="0" w:color="000000"/>
-                <w:left w:val="none" w:sz="0" w:space="0" w:color="000000"/>
-                <w:bottom w:val="none" w:sz="0" w:space="0" w:color="000000"/>
-                <w:right w:val="none" w:sz="0" w:space="0" w:color="000000"/>
-              </w:pBdr>
-              <w:spacing w:before="100" w:after="100"/>
-              <w:ind w:left="100" w:right="100"/>
-              <w:jc w:val="center"/>
-              <w:rPr>
-                <w:rFonts w:ascii="Calibri Light" w:hAnsi="Calibri Light" w:cs="Calibri Light"/>
-              </w:rPr>
-            </w:pPr>
-            <w:r>
-              <w:rPr>
-                <w:rFonts w:ascii="Calibri Light" w:eastAsia="Arial" w:hAnsi="Calibri Light" w:cs="Calibri Light"/>
-                <w:color w:val="000000"/>
-                <w:sz w:val="22"/>
-                <w:szCs w:val="22"/>
-              </w:rPr>
-              <w:t xml:space="preserve">49.4 </w:t>
-            </w:r>
-            <w:r>
-              <w:rPr>
-                <w:rFonts w:ascii="Calibri Light" w:eastAsia="Arial" w:hAnsi="Calibri Light" w:cs="Calibri Light"/>
-                <w:color w:val="000000"/>
-                <w:sz w:val="22"/>
-                <w:szCs w:val="22"/>
-              </w:rPr>
-              <w:t>±</w:t>
-            </w:r>
-            <w:r>
-              <w:rPr>
-                <w:rFonts w:ascii="Calibri Light" w:eastAsia="Arial" w:hAnsi="Calibri Light" w:cs="Calibri Light"/>
-                <w:color w:val="000000"/>
-                <w:sz w:val="22"/>
-                <w:szCs w:val="22"/>
-              </w:rPr>
-              <w:t xml:space="preserve"> 6.6</w:t>
-            </w:r>
-          </w:p>
-        </w:tc>
-      </w:tr>
-      <w:tr>
-        <w:trPr>
-          <w:jc w:val="center"/>
-        </w:trPr>
-        <w:tc>
-          <w:tcPr>
-            <w:tcW w:w="1530" w:type="dxa"/>
+            <w:tcW w:w="20" w:type="dxa"/>
             <w:tcBorders>
               <w:top w:val="none" w:sz="0" w:space="0" w:color="000000"/>
               <w:left w:val="none" w:sz="0" w:space="0" w:color="000000"/>
@@ -1337,25 +1868,13 @@
               </w:pBdr>
               <w:spacing w:before="100" w:after="100"/>
               <w:ind w:left="100" w:right="100"/>
-              <w:jc w:val="center"/>
-              <w:rPr>
-                <w:rFonts w:ascii="Calibri Light" w:hAnsi="Calibri Light" w:cs="Calibri Light"/>
-              </w:rPr>
-            </w:pPr>
-            <w:r>
-              <w:rPr>
-                <w:rFonts w:ascii="Calibri Light" w:eastAsia="Arial" w:hAnsi="Calibri Light" w:cs="Calibri Light"/>
-                <w:color w:val="000000"/>
-                <w:sz w:val="22"/>
-                <w:szCs w:val="22"/>
-              </w:rPr>
-              <w:t>Green</w:t>
-            </w:r>
+              <w:jc w:val="right"/>
+            </w:pPr>
           </w:p>
         </w:tc>
         <w:tc>
           <w:tcPr>
-            <w:tcW w:w="2070" w:type="dxa"/>
+            <w:tcW w:w="1330" w:type="dxa"/>
             <w:tcBorders>
               <w:top w:val="none" w:sz="0" w:space="0" w:color="000000"/>
               <w:left w:val="none" w:sz="0" w:space="0" w:color="000000"/>
@@ -1381,82 +1900,8 @@
               </w:pBdr>
               <w:spacing w:before="100" w:after="100"/>
               <w:ind w:left="100" w:right="100"/>
-              <w:jc w:val="center"/>
-              <w:rPr>
-                <w:rFonts w:ascii="Calibri Light" w:hAnsi="Calibri Light" w:cs="Calibri Light"/>
-              </w:rPr>
-            </w:pPr>
-            <w:r>
-              <w:rPr>
-                <w:rFonts w:ascii="Calibri Light" w:eastAsia="Arial" w:hAnsi="Calibri Light" w:cs="Calibri Light"/>
-                <w:color w:val="000000"/>
-                <w:sz w:val="22"/>
-                <w:szCs w:val="22"/>
-              </w:rPr>
-              <w:t>Corn</w:t>
-            </w:r>
-          </w:p>
-        </w:tc>
-        <w:tc>
-          <w:tcPr>
-            <w:tcW w:w="2430" w:type="dxa"/>
-            <w:tcBorders>
-              <w:top w:val="none" w:sz="0" w:space="0" w:color="000000"/>
-              <w:left w:val="none" w:sz="0" w:space="0" w:color="000000"/>
-              <w:bottom w:val="none" w:sz="0" w:space="0" w:color="000000"/>
-              <w:right w:val="none" w:sz="0" w:space="0" w:color="000000"/>
-            </w:tcBorders>
-            <w:shd w:val="clear" w:color="auto" w:fill="FFFFFF"/>
-            <w:tcMar>
-              <w:top w:w="0" w:type="dxa"/>
-              <w:left w:w="0" w:type="dxa"/>
-              <w:bottom w:w="0" w:type="dxa"/>
-              <w:right w:w="0" w:type="dxa"/>
-            </w:tcMar>
-            <w:vAlign w:val="center"/>
-          </w:tcPr>
-          <w:p>
-            <w:pPr>
-              <w:pBdr>
-                <w:top w:val="none" w:sz="0" w:space="0" w:color="000000"/>
-                <w:left w:val="none" w:sz="0" w:space="0" w:color="000000"/>
-                <w:bottom w:val="none" w:sz="0" w:space="0" w:color="000000"/>
-                <w:right w:val="none" w:sz="0" w:space="0" w:color="000000"/>
-              </w:pBdr>
-              <w:spacing w:before="100" w:after="100"/>
-              <w:ind w:left="100" w:right="100"/>
-              <w:jc w:val="center"/>
-              <w:rPr>
-                <w:rFonts w:ascii="Calibri Light" w:hAnsi="Calibri Light" w:cs="Calibri Light"/>
-              </w:rPr>
-            </w:pPr>
-            <w:r>
-              <w:rPr>
-                <w:rFonts w:ascii="Calibri Light" w:eastAsia="Arial" w:hAnsi="Calibri Light" w:cs="Calibri Light"/>
-                <w:color w:val="000000"/>
-                <w:sz w:val="22"/>
-                <w:szCs w:val="22"/>
-              </w:rPr>
-              <w:t xml:space="preserve">59.1 </w:t>
-            </w:r>
-            <w:r>
-              <w:rPr>
-                <w:rFonts w:ascii="Calibri Light" w:eastAsia="Arial" w:hAnsi="Calibri Light" w:cs="Calibri Light"/>
-                <w:color w:val="000000"/>
-                <w:sz w:val="22"/>
-                <w:szCs w:val="22"/>
-              </w:rPr>
-              <w:t>±</w:t>
-            </w:r>
-            <w:r>
-              <w:rPr>
-                <w:rFonts w:ascii="Calibri Light" w:eastAsia="Arial" w:hAnsi="Calibri Light" w:cs="Calibri Light"/>
-                <w:color w:val="000000"/>
-                <w:sz w:val="22"/>
-                <w:szCs w:val="22"/>
-              </w:rPr>
-              <w:t xml:space="preserve"> 4.7</w:t>
-            </w:r>
+              <w:jc w:val="right"/>
+            </w:pPr>
           </w:p>
         </w:tc>
       </w:tr>
@@ -1735,13 +2180,13 @@
       </w:pPr>
     </w:lvl>
   </w:abstractNum>
-  <w:num w:numId="1" w16cid:durableId="903561250">
+  <w:num w:numId="1" w16cid:durableId="1457219160">
     <w:abstractNumId w:val="1"/>
   </w:num>
-  <w:num w:numId="2" w16cid:durableId="1312830801">
+  <w:num w:numId="2" w16cid:durableId="1252351209">
     <w:abstractNumId w:val="2"/>
   </w:num>
-  <w:num w:numId="3" w16cid:durableId="748968920">
+  <w:num w:numId="3" w16cid:durableId="123040734">
     <w:abstractNumId w:val="0"/>
   </w:num>
 </w:numbering>
@@ -2547,6 +2992,50 @@
     <w:next w:val="Normal"/>
     <w:rsid w:val="00901463"/>
   </w:style>
+  <w:style w:type="character" w:styleId="CommentReference">
+    <w:name w:val="annotation reference"/>
+    <w:basedOn w:val="DefaultParagraphFont"/>
+    <w:uiPriority w:val="99"/>
+    <w:semiHidden/>
+    <w:unhideWhenUsed/>
+    <w:rsid w:val="00F5601B"/>
+    <w:rPr>
+      <w:sz w:val="16"/>
+      <w:szCs w:val="16"/>
+    </w:rPr>
+  </w:style>
+  <w:style w:type="paragraph" w:styleId="CommentText">
+    <w:name w:val="annotation text"/>
+    <w:basedOn w:val="Normal"/>
+    <w:link w:val="CommentTextChar"/>
+    <w:uiPriority w:val="99"/>
+    <w:unhideWhenUsed/>
+    <w:rsid w:val="00F5601B"/>
+    <w:pPr>
+      <w:spacing w:after="160"/>
+    </w:pPr>
+    <w:rPr>
+      <w:rFonts w:eastAsiaTheme="minorHAnsi"/>
+      <w:kern w:val="2"/>
+      <w:sz w:val="20"/>
+      <w:szCs w:val="20"/>
+      <w14:ligatures w14:val="standardContextual"/>
+    </w:rPr>
+  </w:style>
+  <w:style w:type="character" w:customStyle="1" w:styleId="CommentTextChar">
+    <w:name w:val="Comment Text Char"/>
+    <w:basedOn w:val="DefaultParagraphFont"/>
+    <w:link w:val="CommentText"/>
+    <w:uiPriority w:val="99"/>
+    <w:rsid w:val="00F5601B"/>
+    <w:rPr>
+      <w:rFonts w:eastAsiaTheme="minorHAnsi"/>
+      <w:kern w:val="2"/>
+      <w:sz w:val="20"/>
+      <w:szCs w:val="20"/>
+      <w14:ligatures w14:val="standardContextual"/>
+    </w:rPr>
+  </w:style>
 </w:styles>
 </file>
 
@@ -2868,10 +3357,4 @@
   </a:objectDefaults>
   <a:extraClrSchemeLst/>
 </a:theme>
-</file>
-
-<file path=docMetadata/LabelInfo.xml><?xml version="1.0" encoding="utf-8"?>
-<clbl:labelList xmlns:clbl="http://schemas.microsoft.com/office/2020/mipLabelMetadata">
-  <clbl:label id="{7cf48d45-3ddb-4389-a9c1-c115526eb52e}" enabled="0" method="" siteId="{7cf48d45-3ddb-4389-a9c1-c115526eb52e}" removed="1"/>
-</clbl:labelList>
 </file>
</xml_diff>